<commit_message>
first version of a and b versions
</commit_message>
<xml_diff>
--- a/programs/lab_03/lab_03.docx
+++ b/programs/lab_03/lab_03.docx
@@ -7,8 +7,8 @@
         <w:tblStyle w:val="TableGrid"/>
         <w:tblW w:w="8751" w:type="dxa"/>
         <w:tblBorders>
-          <w:insideH w:val="none" w:color="auto" w:sz="0" w:space="0"/>
-          <w:insideV w:val="none" w:color="auto" w:sz="0" w:space="0"/>
+          <w:insideH w:val="none" w:sz="0" w:space="0" w:color="auto"/>
+          <w:insideV w:val="none" w:sz="0" w:space="0" w:color="auto"/>
         </w:tblBorders>
         <w:tblLook w:val="04A0" w:firstRow="1" w:lastRow="0" w:firstColumn="1" w:lastColumn="0" w:noHBand="0" w:noVBand="1"/>
       </w:tblPr>
@@ -99,8 +99,20 @@
                 <w:szCs w:val="20"/>
                 <w:lang w:val="it-IT"/>
               </w:rPr>
-              <w:t>omputer Architectures</w:t>
-            </w:r>
+              <w:t xml:space="preserve">omputer </w:t>
+            </w:r>
+            <w:proofErr w:type="spellStart"/>
+            <w:r>
+              <w:rPr>
+                <w:b/>
+                <w:bCs/>
+                <w:sz w:val="20"/>
+                <w:szCs w:val="20"/>
+                <w:lang w:val="it-IT"/>
+              </w:rPr>
+              <w:t>Architectures</w:t>
+            </w:r>
+            <w:proofErr w:type="spellEnd"/>
           </w:p>
           <w:p>
             <w:pPr>
@@ -228,8 +240,9 @@
                 <w:szCs w:val="22"/>
                 <w:highlight w:val="yellow"/>
               </w:rPr>
-              <w:t>program_1.s</w:t>
-            </w:r>
+              <w:t>program_</w:t>
+            </w:r>
+            <w:proofErr w:type="gramStart"/>
             <w:r>
               <w:rPr>
                 <w:rFonts w:ascii="Courier New" w:hAnsi="Courier New" w:cs="Courier New"/>
@@ -239,8 +252,9 @@
                 <w:szCs w:val="22"/>
                 <w:highlight w:val="yellow"/>
               </w:rPr>
-              <w:t xml:space="preserve">, </w:t>
-            </w:r>
+              <w:t>1.s</w:t>
+            </w:r>
+            <w:proofErr w:type="gramEnd"/>
             <w:r>
               <w:rPr>
                 <w:rFonts w:ascii="Courier New" w:hAnsi="Courier New" w:cs="Courier New"/>
@@ -250,7 +264,7 @@
                 <w:szCs w:val="22"/>
                 <w:highlight w:val="yellow"/>
               </w:rPr>
-              <w:t>program_</w:t>
+              <w:t xml:space="preserve">, </w:t>
             </w:r>
             <w:r>
               <w:rPr>
@@ -261,7 +275,7 @@
                 <w:szCs w:val="22"/>
                 <w:highlight w:val="yellow"/>
               </w:rPr>
-              <w:t>1</w:t>
+              <w:t>program_</w:t>
             </w:r>
             <w:r>
               <w:rPr>
@@ -272,7 +286,7 @@
                 <w:szCs w:val="22"/>
                 <w:highlight w:val="yellow"/>
               </w:rPr>
-              <w:t>_</w:t>
+              <w:t>1</w:t>
             </w:r>
             <w:r>
               <w:rPr>
@@ -283,8 +297,9 @@
                 <w:szCs w:val="22"/>
                 <w:highlight w:val="yellow"/>
               </w:rPr>
-              <w:t>a</w:t>
-            </w:r>
+              <w:t>_</w:t>
+            </w:r>
+            <w:proofErr w:type="gramStart"/>
             <w:r>
               <w:rPr>
                 <w:rFonts w:ascii="Courier New" w:hAnsi="Courier New" w:cs="Courier New"/>
@@ -294,19 +309,7 @@
                 <w:szCs w:val="22"/>
                 <w:highlight w:val="yellow"/>
               </w:rPr>
-              <w:t>.s</w:t>
-            </w:r>
-            <w:r>
-              <w:rPr>
-                <w:highlight w:val="yellow"/>
-              </w:rPr>
-              <w:t xml:space="preserve">, </w:t>
-            </w:r>
-            <w:r>
-              <w:rPr>
-                <w:highlight w:val="yellow"/>
-              </w:rPr>
-              <w:t xml:space="preserve">and </w:t>
+              <w:t>a</w:t>
             </w:r>
             <w:r>
               <w:rPr>
@@ -317,7 +320,20 @@
                 <w:szCs w:val="22"/>
                 <w:highlight w:val="yellow"/>
               </w:rPr>
-              <w:t>program_</w:t>
+              <w:t>.s</w:t>
+            </w:r>
+            <w:proofErr w:type="gramEnd"/>
+            <w:r>
+              <w:rPr>
+                <w:highlight w:val="yellow"/>
+              </w:rPr>
+              <w:t xml:space="preserve">, </w:t>
+            </w:r>
+            <w:r>
+              <w:rPr>
+                <w:highlight w:val="yellow"/>
+              </w:rPr>
+              <w:t xml:space="preserve">and </w:t>
             </w:r>
             <w:r>
               <w:rPr>
@@ -328,7 +344,7 @@
                 <w:szCs w:val="22"/>
                 <w:highlight w:val="yellow"/>
               </w:rPr>
-              <w:t>1</w:t>
+              <w:t>program_</w:t>
             </w:r>
             <w:r>
               <w:rPr>
@@ -339,7 +355,7 @@
                 <w:szCs w:val="22"/>
                 <w:highlight w:val="yellow"/>
               </w:rPr>
-              <w:t>_</w:t>
+              <w:t>1</w:t>
             </w:r>
             <w:r>
               <w:rPr>
@@ -350,8 +366,9 @@
                 <w:szCs w:val="22"/>
                 <w:highlight w:val="yellow"/>
               </w:rPr>
-              <w:t>b</w:t>
-            </w:r>
+              <w:t>_</w:t>
+            </w:r>
+            <w:proofErr w:type="gramStart"/>
             <w:r>
               <w:rPr>
                 <w:rFonts w:ascii="Courier New" w:hAnsi="Courier New" w:cs="Courier New"/>
@@ -361,8 +378,20 @@
                 <w:szCs w:val="22"/>
                 <w:highlight w:val="yellow"/>
               </w:rPr>
+              <w:t>b</w:t>
+            </w:r>
+            <w:r>
+              <w:rPr>
+                <w:rFonts w:ascii="Courier New" w:hAnsi="Courier New" w:cs="Courier New"/>
+                <w:b/>
+                <w:bCs/>
+                <w:sz w:val="22"/>
+                <w:szCs w:val="22"/>
+                <w:highlight w:val="yellow"/>
+              </w:rPr>
               <w:t>.s</w:t>
             </w:r>
+            <w:proofErr w:type="gramEnd"/>
           </w:p>
           <w:p>
             <w:pPr>
@@ -511,13 +540,13 @@
     <w:p>
       <w:pPr>
         <w:pBdr>
-          <w:top w:val="single" w:color="auto" w:sz="4" w:space="4"/>
-          <w:left w:val="single" w:color="auto" w:sz="4" w:space="4"/>
-          <w:bottom w:val="single" w:color="auto" w:sz="4" w:space="4"/>
-          <w:right w:val="single" w:color="auto" w:sz="4" w:space="4"/>
+          <w:top w:val="single" w:sz="4" w:space="4" w:color="auto"/>
+          <w:left w:val="single" w:sz="4" w:space="4" w:color="auto"/>
+          <w:bottom w:val="single" w:sz="4" w:space="4" w:color="auto"/>
+          <w:right w:val="single" w:sz="4" w:space="4" w:color="auto"/>
         </w:pBdr>
         <w:rPr>
-          <w:rFonts w:ascii="Courier New" w:hAnsi="Courier New" w:eastAsia="Courier New" w:cs="Courier New"/>
+          <w:rFonts w:ascii="Courier New" w:eastAsia="Courier New" w:hAnsi="Courier New" w:cs="Courier New"/>
           <w:color w:val="000000" w:themeColor="text1"/>
           <w:sz w:val="22"/>
           <w:szCs w:val="22"/>
@@ -525,7 +554,7 @@
       </w:pPr>
       <w:r>
         <w:rPr>
-          <w:rFonts w:ascii="Courier New" w:hAnsi="Courier New" w:eastAsia="Courier New" w:cs="Courier New"/>
+          <w:rFonts w:ascii="Courier New" w:eastAsia="Courier New" w:hAnsi="Courier New" w:cs="Courier New"/>
           <w:b/>
           <w:bCs/>
           <w:color w:val="000000" w:themeColor="text1"/>
@@ -538,13 +567,13 @@
     <w:p>
       <w:pPr>
         <w:pBdr>
-          <w:top w:val="single" w:color="auto" w:sz="4" w:space="4"/>
-          <w:left w:val="single" w:color="auto" w:sz="4" w:space="4"/>
-          <w:bottom w:val="single" w:color="auto" w:sz="4" w:space="4"/>
-          <w:right w:val="single" w:color="auto" w:sz="4" w:space="4"/>
+          <w:top w:val="single" w:sz="4" w:space="4" w:color="auto"/>
+          <w:left w:val="single" w:sz="4" w:space="4" w:color="auto"/>
+          <w:bottom w:val="single" w:sz="4" w:space="4" w:color="auto"/>
+          <w:right w:val="single" w:sz="4" w:space="4" w:color="auto"/>
         </w:pBdr>
         <w:rPr>
-          <w:rFonts w:ascii="Courier New" w:hAnsi="Courier New" w:eastAsia="Courier New" w:cs="Courier New"/>
+          <w:rFonts w:ascii="Courier New" w:eastAsia="Courier New" w:hAnsi="Courier New" w:cs="Courier New"/>
           <w:color w:val="000000" w:themeColor="text1"/>
           <w:sz w:val="22"/>
           <w:szCs w:val="22"/>
@@ -552,7 +581,7 @@
       </w:pPr>
       <w:r>
         <w:rPr>
-          <w:rFonts w:ascii="Courier New" w:hAnsi="Courier New" w:eastAsia="Courier New" w:cs="Courier New"/>
+          <w:rFonts w:ascii="Courier New" w:eastAsia="Courier New" w:hAnsi="Courier New" w:cs="Courier New"/>
           <w:b/>
           <w:bCs/>
           <w:color w:val="000000" w:themeColor="text1"/>
@@ -565,13 +594,13 @@
     <w:p>
       <w:pPr>
         <w:pBdr>
-          <w:top w:val="single" w:color="auto" w:sz="4" w:space="4"/>
-          <w:left w:val="single" w:color="auto" w:sz="4" w:space="4"/>
-          <w:bottom w:val="single" w:color="auto" w:sz="4" w:space="4"/>
-          <w:right w:val="single" w:color="auto" w:sz="4" w:space="4"/>
+          <w:top w:val="single" w:sz="4" w:space="4" w:color="auto"/>
+          <w:left w:val="single" w:sz="4" w:space="4" w:color="auto"/>
+          <w:bottom w:val="single" w:sz="4" w:space="4" w:color="auto"/>
+          <w:right w:val="single" w:sz="4" w:space="4" w:color="auto"/>
         </w:pBdr>
         <w:rPr>
-          <w:rFonts w:ascii="Courier New" w:hAnsi="Courier New" w:eastAsia="Courier New" w:cs="Courier New"/>
+          <w:rFonts w:ascii="Courier New" w:eastAsia="Courier New" w:hAnsi="Courier New" w:cs="Courier New"/>
           <w:color w:val="000000" w:themeColor="text1"/>
           <w:sz w:val="22"/>
           <w:szCs w:val="22"/>
@@ -579,7 +608,7 @@
       </w:pPr>
       <w:r>
         <w:rPr>
-          <w:rFonts w:ascii="Courier New" w:hAnsi="Courier New" w:eastAsia="Courier New" w:cs="Courier New"/>
+          <w:rFonts w:ascii="Courier New" w:eastAsia="Courier New" w:hAnsi="Courier New" w:cs="Courier New"/>
           <w:b/>
           <w:bCs/>
           <w:color w:val="000000" w:themeColor="text1"/>
@@ -592,67 +621,13 @@
     <w:p>
       <w:pPr>
         <w:pBdr>
-          <w:top w:val="single" w:color="FF000000" w:sz="4" w:space="4"/>
-          <w:left w:val="single" w:color="FF000000" w:sz="4" w:space="4"/>
-          <w:bottom w:val="single" w:color="FF000000" w:sz="4" w:space="4"/>
-          <w:right w:val="single" w:color="FF000000" w:sz="4" w:space="4"/>
+          <w:top w:val="single" w:sz="4" w:space="4" w:color="auto"/>
+          <w:left w:val="single" w:sz="4" w:space="4" w:color="auto"/>
+          <w:bottom w:val="single" w:sz="4" w:space="4" w:color="auto"/>
+          <w:right w:val="single" w:sz="4" w:space="4" w:color="auto"/>
         </w:pBdr>
         <w:rPr>
-          <w:rFonts w:ascii="Courier New" w:hAnsi="Courier New" w:eastAsia="Courier New" w:cs="Courier New"/>
-          <w:color w:val="000000" w:themeColor="text1" w:themeTint="FF" w:themeShade="FF"/>
-          <w:sz w:val="22"/>
-          <w:szCs w:val="22"/>
-        </w:rPr>
-      </w:pPr>
-      <w:r>
-        <w:rPr>
-          <w:rFonts w:ascii="Courier New" w:hAnsi="Courier New" w:eastAsia="Courier New" w:cs="Courier New"/>
-          <w:b w:val="1"/>
-          <w:bCs w:val="1"/>
-          <w:color w:val="000000" w:themeColor="text1" w:themeTint="FF" w:themeShade="FF"/>
-          <w:sz w:val="22"/>
-          <w:szCs w:val="22"/>
-        </w:rPr>
-        <w:t xml:space="preserve">FLOAT_ALU_LATENCY = 4 </w:t>
-      </w:r>
-    </w:p>
-    <w:p>
-      <w:pPr>
-        <w:pBdr>
-          <w:top w:val="single" w:color="FF000000" w:sz="4" w:space="4"/>
-          <w:left w:val="single" w:color="FF000000" w:sz="4" w:space="4"/>
-          <w:bottom w:val="single" w:color="FF000000" w:sz="4" w:space="4"/>
-          <w:right w:val="single" w:color="FF000000" w:sz="4" w:space="4"/>
-        </w:pBdr>
-        <w:rPr>
-          <w:rFonts w:ascii="Courier New" w:hAnsi="Courier New" w:eastAsia="Courier New" w:cs="Courier New"/>
-          <w:color w:val="000000" w:themeColor="text1" w:themeTint="FF" w:themeShade="FF"/>
-          <w:sz w:val="22"/>
-          <w:szCs w:val="22"/>
-        </w:rPr>
-      </w:pPr>
-      <w:r>
-        <w:rPr>
-          <w:rFonts w:ascii="Courier New" w:hAnsi="Courier New" w:eastAsia="Courier New" w:cs="Courier New"/>
-          <w:b w:val="1"/>
-          <w:bCs w:val="1"/>
-          <w:color w:val="000000" w:themeColor="text1" w:themeTint="FF" w:themeShade="FF"/>
-          <w:sz w:val="22"/>
-          <w:szCs w:val="22"/>
-        </w:rPr>
-        <w:t xml:space="preserve">FLOAT_MUL_LATENCY = 6 </w:t>
-      </w:r>
-    </w:p>
-    <w:p>
-      <w:pPr>
-        <w:pBdr>
-          <w:top w:val="single" w:color="FF000000" w:sz="4" w:space="4"/>
-          <w:left w:val="single" w:color="FF000000" w:sz="4" w:space="4"/>
-          <w:bottom w:val="single" w:color="FF000000" w:sz="4" w:space="4"/>
-          <w:right w:val="single" w:color="FF000000" w:sz="4" w:space="4"/>
-        </w:pBdr>
-        <w:rPr>
-          <w:rFonts w:ascii="Courier New" w:hAnsi="Courier New" w:eastAsia="Courier New" w:cs="Courier New"/>
+          <w:rFonts w:ascii="Courier New" w:eastAsia="Courier New" w:hAnsi="Courier New" w:cs="Courier New"/>
           <w:color w:val="000000" w:themeColor="text1"/>
           <w:sz w:val="22"/>
           <w:szCs w:val="22"/>
@@ -660,21 +635,75 @@
       </w:pPr>
       <w:r>
         <w:rPr>
-          <w:rFonts w:ascii="Courier New" w:hAnsi="Courier New" w:eastAsia="Courier New" w:cs="Courier New"/>
-          <w:b w:val="1"/>
-          <w:bCs w:val="1"/>
-          <w:color w:val="000000" w:themeColor="text1" w:themeTint="FF" w:themeShade="FF"/>
+          <w:rFonts w:ascii="Courier New" w:eastAsia="Courier New" w:hAnsi="Courier New" w:cs="Courier New"/>
+          <w:b/>
+          <w:bCs/>
+          <w:color w:val="000000" w:themeColor="text1"/>
           <w:sz w:val="22"/>
           <w:szCs w:val="22"/>
         </w:rPr>
+        <w:t xml:space="preserve">FLOAT_ALU_LATENCY = 4 </w:t>
+      </w:r>
+    </w:p>
+    <w:p>
+      <w:pPr>
+        <w:pBdr>
+          <w:top w:val="single" w:sz="4" w:space="4" w:color="auto"/>
+          <w:left w:val="single" w:sz="4" w:space="4" w:color="auto"/>
+          <w:bottom w:val="single" w:sz="4" w:space="4" w:color="auto"/>
+          <w:right w:val="single" w:sz="4" w:space="4" w:color="auto"/>
+        </w:pBdr>
+        <w:rPr>
+          <w:rFonts w:ascii="Courier New" w:eastAsia="Courier New" w:hAnsi="Courier New" w:cs="Courier New"/>
+          <w:color w:val="000000" w:themeColor="text1"/>
+          <w:sz w:val="22"/>
+          <w:szCs w:val="22"/>
+        </w:rPr>
+      </w:pPr>
+      <w:r>
+        <w:rPr>
+          <w:rFonts w:ascii="Courier New" w:eastAsia="Courier New" w:hAnsi="Courier New" w:cs="Courier New"/>
+          <w:b/>
+          <w:bCs/>
+          <w:color w:val="000000" w:themeColor="text1"/>
+          <w:sz w:val="22"/>
+          <w:szCs w:val="22"/>
+        </w:rPr>
+        <w:t xml:space="preserve">FLOAT_MUL_LATENCY = 6 </w:t>
+      </w:r>
+    </w:p>
+    <w:p>
+      <w:pPr>
+        <w:pBdr>
+          <w:top w:val="single" w:sz="4" w:space="4" w:color="auto"/>
+          <w:left w:val="single" w:sz="4" w:space="4" w:color="auto"/>
+          <w:bottom w:val="single" w:sz="4" w:space="4" w:color="auto"/>
+          <w:right w:val="single" w:sz="4" w:space="4" w:color="auto"/>
+        </w:pBdr>
+        <w:rPr>
+          <w:rFonts w:ascii="Courier New" w:eastAsia="Courier New" w:hAnsi="Courier New" w:cs="Courier New"/>
+          <w:color w:val="000000" w:themeColor="text1"/>
+          <w:sz w:val="22"/>
+          <w:szCs w:val="22"/>
+        </w:rPr>
+      </w:pPr>
+      <w:r>
+        <w:rPr>
+          <w:rFonts w:ascii="Courier New" w:eastAsia="Courier New" w:hAnsi="Courier New" w:cs="Courier New"/>
+          <w:b/>
+          <w:bCs/>
+          <w:color w:val="000000" w:themeColor="text1"/>
+          <w:sz w:val="22"/>
+          <w:szCs w:val="22"/>
+        </w:rPr>
         <w:t xml:space="preserve">FLOAT_DIV_LATENCY = </w:t>
       </w:r>
       <w:r>
         <w:rPr>
-          <w:rFonts w:ascii="Courier New" w:hAnsi="Courier New" w:eastAsia="Courier New" w:cs="Courier New"/>
-          <w:b w:val="1"/>
-          <w:bCs w:val="1"/>
-          <w:color w:val="000000" w:themeColor="text1" w:themeTint="FF" w:themeShade="FF"/>
+          <w:rFonts w:ascii="Courier New" w:eastAsia="Courier New" w:hAnsi="Courier New" w:cs="Courier New"/>
+          <w:b/>
+          <w:bCs/>
+          <w:color w:val="000000" w:themeColor="text1"/>
           <w:sz w:val="22"/>
           <w:szCs w:val="22"/>
         </w:rPr>
@@ -697,58 +726,43 @@
           <w:numId w:val="10"/>
         </w:numPr>
         <w:jc w:val="both"/>
-        <w:rPr/>
-      </w:pPr>
-      <w:r>
-        <w:rPr/>
+      </w:pPr>
+      <w:r>
         <w:t xml:space="preserve">Enhance </w:t>
       </w:r>
       <w:r>
-        <w:rPr/>
         <w:t xml:space="preserve">the </w:t>
       </w:r>
       <w:r>
-        <w:rPr/>
         <w:t>assembly program</w:t>
       </w:r>
       <w:r>
-        <w:rPr/>
         <w:t xml:space="preserve"> </w:t>
       </w:r>
       <w:r>
-        <w:rPr/>
         <w:t>you create</w:t>
       </w:r>
       <w:r>
-        <w:rPr/>
         <w:t>d</w:t>
       </w:r>
       <w:r>
-        <w:rPr/>
-        <w:t xml:space="preserve"> in the </w:t>
-      </w:r>
-      <w:r>
-        <w:rPr/>
-        <w:t>previous</w:t>
-      </w:r>
-      <w:r>
-        <w:rPr/>
-        <w:t xml:space="preserve"> lab called </w:t>
+        <w:t xml:space="preserve"> in the previous lab called </w:t>
       </w:r>
       <w:r>
         <w:rPr>
           <w:rFonts w:ascii="Courier New" w:hAnsi="Courier New" w:cs="Courier New"/>
-          <w:b w:val="1"/>
-          <w:bCs w:val="1"/>
+          <w:b/>
+          <w:bCs/>
           <w:highlight w:val="yellow"/>
         </w:rPr>
         <w:t>program_</w:t>
       </w:r>
+      <w:proofErr w:type="gramStart"/>
       <w:r>
         <w:rPr>
           <w:rFonts w:ascii="Courier New" w:hAnsi="Courier New" w:cs="Courier New"/>
-          <w:b w:val="1"/>
-          <w:bCs w:val="1"/>
+          <w:b/>
+          <w:bCs/>
           <w:highlight w:val="yellow"/>
         </w:rPr>
         <w:t>1</w:t>
@@ -756,18 +770,17 @@
       <w:r>
         <w:rPr>
           <w:rFonts w:ascii="Courier New" w:hAnsi="Courier New" w:cs="Courier New"/>
-          <w:b w:val="1"/>
-          <w:bCs w:val="1"/>
+          <w:b/>
+          <w:bCs/>
           <w:highlight w:val="yellow"/>
         </w:rPr>
         <w:t>.s</w:t>
       </w:r>
-      <w:r>
-        <w:rPr/>
+      <w:proofErr w:type="gramEnd"/>
+      <w:r>
         <w:t>:</w:t>
       </w:r>
       <w:r>
-        <w:rPr/>
         <w:t xml:space="preserve"> </w:t>
       </w:r>
     </w:p>
@@ -842,6 +855,7 @@
         </w:rPr>
         <w:t xml:space="preserve"> </w:t>
       </w:r>
+      <w:proofErr w:type="gramStart"/>
       <w:r>
         <w:rPr>
           <w:rFonts w:ascii="Consolas" w:hAnsi="Consolas"/>
@@ -860,6 +874,7 @@
         </w:rPr>
         <w:t>;</w:t>
       </w:r>
+      <w:proofErr w:type="gramEnd"/>
     </w:p>
     <w:p>
       <w:pPr>
@@ -908,6 +923,7 @@
         </w:rPr>
         <w:t xml:space="preserve">, </w:t>
       </w:r>
+      <w:proofErr w:type="gramStart"/>
       <w:r>
         <w:rPr>
           <w:rFonts w:ascii="Consolas" w:hAnsi="Consolas"/>
@@ -926,6 +942,7 @@
         </w:rPr>
         <w:t>;</w:t>
       </w:r>
+      <w:proofErr w:type="gramEnd"/>
     </w:p>
     <w:p>
       <w:pPr>
@@ -954,7 +971,27 @@
           <w:sz w:val="18"/>
           <w:szCs w:val="18"/>
         </w:rPr>
-        <w:t xml:space="preserve"> (i </w:t>
+        <w:t xml:space="preserve"> (</w:t>
+      </w:r>
+      <w:proofErr w:type="spellStart"/>
+      <w:r>
+        <w:rPr>
+          <w:rFonts w:ascii="Consolas" w:hAnsi="Consolas"/>
+          <w:color w:val="CCCCCC"/>
+          <w:sz w:val="18"/>
+          <w:szCs w:val="18"/>
+        </w:rPr>
+        <w:t>i</w:t>
+      </w:r>
+      <w:proofErr w:type="spellEnd"/>
+      <w:r>
+        <w:rPr>
+          <w:rFonts w:ascii="Consolas" w:hAnsi="Consolas"/>
+          <w:color w:val="CCCCCC"/>
+          <w:sz w:val="18"/>
+          <w:szCs w:val="18"/>
+        </w:rPr>
+        <w:t xml:space="preserve"> </w:t>
       </w:r>
       <w:r>
         <w:rPr>
@@ -990,7 +1027,27 @@
           <w:sz w:val="18"/>
           <w:szCs w:val="18"/>
         </w:rPr>
-        <w:t xml:space="preserve">; i </w:t>
+        <w:t xml:space="preserve">; </w:t>
+      </w:r>
+      <w:proofErr w:type="spellStart"/>
+      <w:r>
+        <w:rPr>
+          <w:rFonts w:ascii="Consolas" w:hAnsi="Consolas"/>
+          <w:color w:val="CCCCCC"/>
+          <w:sz w:val="18"/>
+          <w:szCs w:val="18"/>
+        </w:rPr>
+        <w:t>i</w:t>
+      </w:r>
+      <w:proofErr w:type="spellEnd"/>
+      <w:r>
+        <w:rPr>
+          <w:rFonts w:ascii="Consolas" w:hAnsi="Consolas"/>
+          <w:color w:val="CCCCCC"/>
+          <w:sz w:val="18"/>
+          <w:szCs w:val="18"/>
+        </w:rPr>
+        <w:t xml:space="preserve"> </w:t>
       </w:r>
       <w:r>
         <w:rPr>
@@ -1026,8 +1083,19 @@
           <w:sz w:val="18"/>
           <w:szCs w:val="18"/>
         </w:rPr>
-        <w:t>; i</w:t>
-      </w:r>
+        <w:t xml:space="preserve">; </w:t>
+      </w:r>
+      <w:proofErr w:type="spellStart"/>
+      <w:r>
+        <w:rPr>
+          <w:rFonts w:ascii="Consolas" w:hAnsi="Consolas"/>
+          <w:color w:val="CCCCCC"/>
+          <w:sz w:val="18"/>
+          <w:szCs w:val="18"/>
+        </w:rPr>
+        <w:t>i</w:t>
+      </w:r>
+      <w:proofErr w:type="spellEnd"/>
       <w:r>
         <w:rPr>
           <w:rFonts w:ascii="Consolas" w:hAnsi="Consolas"/>
@@ -1085,6 +1153,7 @@
         </w:rPr>
         <w:t xml:space="preserve"> (</w:t>
       </w:r>
+      <w:proofErr w:type="spellStart"/>
       <w:r>
         <w:rPr>
           <w:rFonts w:ascii="Consolas" w:hAnsi="Consolas"/>
@@ -1094,6 +1163,7 @@
         </w:rPr>
         <w:t>i</w:t>
       </w:r>
+      <w:proofErr w:type="spellEnd"/>
       <w:r>
         <w:rPr>
           <w:rFonts w:ascii="Consolas" w:hAnsi="Consolas"/>
@@ -1176,7 +1246,27 @@
           <w:sz w:val="18"/>
           <w:szCs w:val="18"/>
         </w:rPr>
-        <w:t xml:space="preserve">[i] </w:t>
+        <w:t>[</w:t>
+      </w:r>
+      <w:proofErr w:type="spellStart"/>
+      <w:r>
+        <w:rPr>
+          <w:rFonts w:ascii="Consolas" w:hAnsi="Consolas"/>
+          <w:color w:val="CCCCCC"/>
+          <w:sz w:val="18"/>
+          <w:szCs w:val="18"/>
+        </w:rPr>
+        <w:t>i</w:t>
+      </w:r>
+      <w:proofErr w:type="spellEnd"/>
+      <w:r>
+        <w:rPr>
+          <w:rFonts w:ascii="Consolas" w:hAnsi="Consolas"/>
+          <w:color w:val="CCCCCC"/>
+          <w:sz w:val="18"/>
+          <w:szCs w:val="18"/>
+        </w:rPr>
+        <w:t xml:space="preserve">] </w:t>
       </w:r>
       <w:r>
         <w:rPr>
@@ -1239,7 +1329,27 @@
           <w:sz w:val="18"/>
           <w:szCs w:val="18"/>
         </w:rPr>
-        <w:t xml:space="preserve"> i);</w:t>
+        <w:t xml:space="preserve"> </w:t>
+      </w:r>
+      <w:proofErr w:type="spellStart"/>
+      <w:r>
+        <w:rPr>
+          <w:rFonts w:ascii="Consolas" w:hAnsi="Consolas"/>
+          <w:color w:val="CCCCCC"/>
+          <w:sz w:val="18"/>
+          <w:szCs w:val="18"/>
+        </w:rPr>
+        <w:t>i</w:t>
+      </w:r>
+      <w:proofErr w:type="spellEnd"/>
+      <w:r>
+        <w:rPr>
+          <w:rFonts w:ascii="Consolas" w:hAnsi="Consolas"/>
+          <w:color w:val="CCCCCC"/>
+          <w:sz w:val="18"/>
+          <w:szCs w:val="18"/>
+        </w:rPr>
+        <w:t>);</w:t>
       </w:r>
       <w:r>
         <w:rPr>
@@ -1305,8 +1415,19 @@
           <w:sz w:val="18"/>
           <w:szCs w:val="18"/>
         </w:rPr>
-        <w:t>) a;</w:t>
-      </w:r>
+        <w:t xml:space="preserve">) </w:t>
+      </w:r>
+      <w:proofErr w:type="gramStart"/>
+      <w:r>
+        <w:rPr>
+          <w:rFonts w:ascii="Consolas" w:hAnsi="Consolas"/>
+          <w:color w:val="CCCCCC"/>
+          <w:sz w:val="18"/>
+          <w:szCs w:val="18"/>
+        </w:rPr>
+        <w:t>a;</w:t>
+      </w:r>
+      <w:proofErr w:type="gramEnd"/>
     </w:p>
     <w:p>
       <w:pPr>
@@ -1401,7 +1522,27 @@
           <w:sz w:val="18"/>
           <w:szCs w:val="18"/>
         </w:rPr>
-        <w:t xml:space="preserve">[i] </w:t>
+        <w:t>[</w:t>
+      </w:r>
+      <w:proofErr w:type="spellStart"/>
+      <w:r>
+        <w:rPr>
+          <w:rFonts w:ascii="Consolas" w:hAnsi="Consolas"/>
+          <w:color w:val="CCCCCC"/>
+          <w:sz w:val="18"/>
+          <w:szCs w:val="18"/>
+        </w:rPr>
+        <w:t>i</w:t>
+      </w:r>
+      <w:proofErr w:type="spellEnd"/>
+      <w:r>
+        <w:rPr>
+          <w:rFonts w:ascii="Consolas" w:hAnsi="Consolas"/>
+          <w:color w:val="CCCCCC"/>
+          <w:sz w:val="18"/>
+          <w:szCs w:val="18"/>
+        </w:rPr>
+        <w:t xml:space="preserve">] </w:t>
       </w:r>
       <w:r>
         <w:rPr>
@@ -1464,8 +1605,30 @@
           <w:sz w:val="18"/>
           <w:szCs w:val="18"/>
         </w:rPr>
-        <w:t xml:space="preserve"> i);</w:t>
-      </w:r>
+        <w:t xml:space="preserve"> </w:t>
+      </w:r>
+      <w:proofErr w:type="spellStart"/>
+      <w:r>
+        <w:rPr>
+          <w:rFonts w:ascii="Consolas" w:hAnsi="Consolas"/>
+          <w:color w:val="CCCCCC"/>
+          <w:sz w:val="18"/>
+          <w:szCs w:val="18"/>
+        </w:rPr>
+        <w:t>i</w:t>
+      </w:r>
+      <w:proofErr w:type="spellEnd"/>
+      <w:proofErr w:type="gramStart"/>
+      <w:r>
+        <w:rPr>
+          <w:rFonts w:ascii="Consolas" w:hAnsi="Consolas"/>
+          <w:color w:val="CCCCCC"/>
+          <w:sz w:val="18"/>
+          <w:szCs w:val="18"/>
+        </w:rPr>
+        <w:t>);</w:t>
+      </w:r>
+      <w:proofErr w:type="gramEnd"/>
     </w:p>
     <w:p>
       <w:pPr>
@@ -1518,6 +1681,7 @@
         </w:rPr>
         <w:t xml:space="preserve"> (</w:t>
       </w:r>
+      <w:proofErr w:type="spellStart"/>
       <w:r>
         <w:rPr>
           <w:rFonts w:ascii="Consolas" w:hAnsi="Consolas"/>
@@ -1528,6 +1692,7 @@
         </w:rPr>
         <w:t>int</w:t>
       </w:r>
+      <w:proofErr w:type="spellEnd"/>
       <w:r>
         <w:rPr>
           <w:rFonts w:ascii="Consolas" w:hAnsi="Consolas"/>
@@ -2054,68 +2219,64 @@
         </w:numPr>
         <w:ind w:hanging="371"/>
         <w:jc w:val="both"/>
-        <w:rPr/>
-      </w:pPr>
-      <w:r>
-        <w:rPr/>
+      </w:pPr>
+      <w:r>
         <w:t>M</w:t>
       </w:r>
       <w:r>
-        <w:rPr/>
         <w:t>anually</w:t>
       </w:r>
       <w:r>
-        <w:rPr/>
         <w:t xml:space="preserve"> detect</w:t>
       </w:r>
       <w:r>
-        <w:rPr/>
         <w:t xml:space="preserve"> the different data, </w:t>
       </w:r>
       <w:r>
-        <w:rPr/>
         <w:t>structural</w:t>
       </w:r>
       <w:r>
-        <w:rPr/>
         <w:t>,</w:t>
       </w:r>
       <w:r>
-        <w:rPr/>
         <w:t xml:space="preserve"> and control hazards that </w:t>
       </w:r>
       <w:r>
-        <w:rPr/>
         <w:t>cause</w:t>
       </w:r>
       <w:r>
-        <w:rPr/>
-        <w:t xml:space="preserve"> a pipeline </w:t>
-      </w:r>
-      <w:r>
-        <w:rPr/>
-        <w:t>stall</w:t>
-      </w:r>
-      <w:r>
-        <w:rPr/>
+        <w:t xml:space="preserve"> a pipeline stall</w:t>
+      </w:r>
+      <w:r>
         <w:t>.</w:t>
       </w:r>
       <w:r>
-        <w:rPr/>
         <w:t xml:space="preserve"> </w:t>
       </w:r>
       <w:r>
-        <w:rPr/>
         <w:t xml:space="preserve">Report at least </w:t>
       </w:r>
       <w:r>
-        <w:rPr/>
         <w:t xml:space="preserve">3 hazards in the code (or the pipeline) and </w:t>
       </w:r>
       <w:r>
-        <w:rPr/>
         <w:t>fill the following table:</w:t>
       </w:r>
+    </w:p>
+    <w:p>
+      <w:pPr>
+        <w:jc w:val="both"/>
+      </w:pPr>
+    </w:p>
+    <w:p>
+      <w:pPr>
+        <w:jc w:val="both"/>
+      </w:pPr>
+    </w:p>
+    <w:p>
+      <w:pPr>
+        <w:jc w:val="both"/>
+      </w:pPr>
     </w:p>
     <w:p>
       <w:pPr>
@@ -2173,6 +2334,7 @@
                 <w:sz w:val="20"/>
                 <w:szCs w:val="20"/>
               </w:rPr>
+              <w:lastRenderedPageBreak/>
               <w:t>C Line</w:t>
             </w:r>
           </w:p>
@@ -2313,12 +2475,93 @@
             </w:pPr>
             <w:r>
               <w:rPr>
-                <w:rFonts w:ascii="Courier New" w:hAnsi="Courier New" w:cs="Courier New"/>
-                <w:color w:val="808080" w:themeColor="background1" w:themeShade="80"/>
+                <w:rFonts w:ascii="Consolas" w:hAnsi="Consolas"/>
+                <w:color w:val="9CDCFE"/>
                 <w:sz w:val="18"/>
                 <w:szCs w:val="18"/>
-              </w:rPr>
-              <w:t>e.g. x = (a + b) * 2;</w:t>
+                <w:lang w:val="it-IT"/>
+              </w:rPr>
+              <w:t>v4</w:t>
+            </w:r>
+            <w:r>
+              <w:rPr>
+                <w:rFonts w:ascii="Consolas" w:hAnsi="Consolas"/>
+                <w:color w:val="CCCCCC"/>
+                <w:sz w:val="18"/>
+                <w:szCs w:val="18"/>
+                <w:lang w:val="it-IT"/>
+              </w:rPr>
+              <w:t xml:space="preserve">[i] </w:t>
+            </w:r>
+            <w:r>
+              <w:rPr>
+                <w:rFonts w:ascii="Consolas" w:hAnsi="Consolas"/>
+                <w:color w:val="D4D4D4"/>
+                <w:sz w:val="18"/>
+                <w:szCs w:val="18"/>
+                <w:lang w:val="it-IT"/>
+              </w:rPr>
+              <w:t>=</w:t>
+            </w:r>
+            <w:r>
+              <w:rPr>
+                <w:rFonts w:ascii="Consolas" w:hAnsi="Consolas"/>
+                <w:color w:val="CCCCCC"/>
+                <w:sz w:val="18"/>
+                <w:szCs w:val="18"/>
+                <w:lang w:val="it-IT"/>
+              </w:rPr>
+              <w:t xml:space="preserve"> a </w:t>
+            </w:r>
+            <w:r>
+              <w:rPr>
+                <w:rFonts w:ascii="Consolas" w:hAnsi="Consolas"/>
+                <w:color w:val="D4D4D4"/>
+                <w:sz w:val="18"/>
+                <w:szCs w:val="18"/>
+                <w:lang w:val="it-IT"/>
+              </w:rPr>
+              <w:t xml:space="preserve">* </w:t>
+            </w:r>
+            <w:r>
+              <w:rPr>
+                <w:rFonts w:ascii="Consolas" w:hAnsi="Consolas"/>
+                <w:color w:val="9CDCFE"/>
+                <w:sz w:val="18"/>
+                <w:szCs w:val="18"/>
+                <w:lang w:val="it-IT"/>
+              </w:rPr>
+              <w:t>v1</w:t>
+            </w:r>
+            <w:r>
+              <w:rPr>
+                <w:rFonts w:ascii="Consolas" w:hAnsi="Consolas"/>
+                <w:color w:val="CCCCCC"/>
+                <w:sz w:val="18"/>
+                <w:szCs w:val="18"/>
+                <w:lang w:val="it-IT"/>
+              </w:rPr>
+              <w:t xml:space="preserve">[i] - </w:t>
+            </w:r>
+            <w:r>
+              <w:rPr>
+                <w:rFonts w:ascii="Consolas" w:hAnsi="Consolas"/>
+                <w:color w:val="9CDCFE"/>
+                <w:sz w:val="18"/>
+                <w:szCs w:val="18"/>
+                <w:lang w:val="it-IT"/>
+              </w:rPr>
+              <w:t>v2</w:t>
+            </w:r>
+            <w:r>
+              <w:rPr>
+                <w:rFonts w:ascii="Consolas" w:hAnsi="Consolas"/>
+                <w:color w:val="CCCCCC"/>
+                <w:sz w:val="18"/>
+                <w:szCs w:val="18"/>
+                <w:lang w:val="it-IT"/>
+              </w:rPr>
+              <w:t>[i];</w:t>
             </w:r>
           </w:p>
         </w:tc>
@@ -2476,6 +2719,7 @@
                 <w:color w:val="808080" w:themeColor="background1" w:themeShade="80"/>
                 <w:sz w:val="18"/>
                 <w:szCs w:val="18"/>
+                <w:lang w:val="it-IT"/>
               </w:rPr>
             </w:pPr>
             <w:r>
@@ -2484,9 +2728,40 @@
                 <w:color w:val="808080" w:themeColor="background1" w:themeShade="80"/>
                 <w:sz w:val="18"/>
                 <w:szCs w:val="18"/>
-              </w:rPr>
-              <w:t>e.g. if (a &gt; b) x = c; else x = d;</w:t>
-            </w:r>
+                <w:lang w:val="it-IT"/>
+              </w:rPr>
+              <w:t xml:space="preserve">v5[i] = </w:t>
+            </w:r>
+            <w:r>
+              <w:rPr>
+                <w:rFonts w:ascii="Courier New" w:hAnsi="Courier New" w:cs="Courier New"/>
+                <w:color w:val="808080" w:themeColor="background1" w:themeShade="80"/>
+                <w:sz w:val="18"/>
+                <w:szCs w:val="18"/>
+                <w:lang w:val="it-IT"/>
+              </w:rPr>
+              <w:t>v</w:t>
+            </w:r>
+            <w:r>
+              <w:rPr>
+                <w:rFonts w:ascii="Courier New" w:hAnsi="Courier New" w:cs="Courier New"/>
+                <w:color w:val="808080" w:themeColor="background1" w:themeShade="80"/>
+                <w:sz w:val="18"/>
+                <w:szCs w:val="18"/>
+                <w:lang w:val="it-IT"/>
+              </w:rPr>
+              <w:t>4[i]/v3[i] - b;</w:t>
+            </w:r>
+          </w:p>
+          <w:p>
+            <w:pPr>
+              <w:rPr>
+                <w:rFonts w:ascii="Courier New" w:hAnsi="Courier New" w:cs="Courier New"/>
+                <w:color w:val="808080" w:themeColor="background1" w:themeShade="80"/>
+                <w:sz w:val="18"/>
+                <w:szCs w:val="18"/>
+              </w:rPr>
+            </w:pPr>
           </w:p>
         </w:tc>
         <w:tc>
@@ -2663,6 +2938,24 @@
             <w:tcW w:w="1800" w:type="dxa"/>
             <w:vAlign w:val="center"/>
           </w:tcPr>
+          <w:p>
+            <w:r>
+              <w:t>a = v1[</w:t>
+            </w:r>
+            <w:proofErr w:type="spellStart"/>
+            <w:r>
+              <w:t>i</w:t>
+            </w:r>
+            <w:proofErr w:type="spellEnd"/>
+            <w:r>
+              <w:t>] * ((float) m * i</w:t>
+            </w:r>
+            <w:proofErr w:type="gramStart"/>
+            <w:r>
+              <w:t>);</w:t>
+            </w:r>
+            <w:proofErr w:type="gramEnd"/>
+          </w:p>
           <w:p/>
         </w:tc>
         <w:tc>
@@ -2670,6 +2963,71 @@
             <w:tcW w:w="2235" w:type="dxa"/>
             <w:vAlign w:val="center"/>
           </w:tcPr>
+          <w:p>
+            <w:pPr>
+              <w:rPr>
+                <w:lang w:eastAsia="en-US"/>
+              </w:rPr>
+            </w:pPr>
+            <w:r>
+              <w:rPr>
+                <w:lang w:eastAsia="en-US"/>
+              </w:rPr>
+              <w:t xml:space="preserve">fcvt.s.w f10, x22                   </w:t>
+            </w:r>
+          </w:p>
+          <w:p>
+            <w:pPr>
+              <w:rPr>
+                <w:lang w:eastAsia="en-US"/>
+              </w:rPr>
+            </w:pPr>
+            <w:r>
+              <w:rPr>
+                <w:lang w:eastAsia="en-US"/>
+              </w:rPr>
+              <w:t xml:space="preserve">fcvt.s.w f11, x2                    </w:t>
+            </w:r>
+          </w:p>
+          <w:p>
+            <w:pPr>
+              <w:rPr>
+                <w:lang w:eastAsia="en-US"/>
+              </w:rPr>
+            </w:pPr>
+            <w:r>
+              <w:rPr>
+                <w:lang w:eastAsia="en-US"/>
+              </w:rPr>
+              <w:t xml:space="preserve">fmul.s f12, f10, f11                </w:t>
+            </w:r>
+          </w:p>
+          <w:p>
+            <w:pPr>
+              <w:rPr>
+                <w:lang w:eastAsia="en-US"/>
+              </w:rPr>
+            </w:pPr>
+            <w:r>
+              <w:rPr>
+                <w:lang w:eastAsia="en-US"/>
+              </w:rPr>
+              <w:t xml:space="preserve">fmul.s f4, f1, f12                  </w:t>
+            </w:r>
+          </w:p>
+          <w:p>
+            <w:pPr>
+              <w:rPr>
+                <w:lang w:eastAsia="en-US"/>
+              </w:rPr>
+            </w:pPr>
+            <w:r>
+              <w:rPr>
+                <w:lang w:eastAsia="en-US"/>
+              </w:rPr>
+              <w:t xml:space="preserve">fcvt.w.s x1, f4                     </w:t>
+            </w:r>
+          </w:p>
           <w:p/>
         </w:tc>
         <w:tc>
@@ -2677,7 +3035,35 @@
             <w:tcW w:w="1155" w:type="dxa"/>
             <w:vAlign w:val="center"/>
           </w:tcPr>
-          <w:p/>
+          <w:p>
+            <w:r>
+              <w:rPr>
+                <w:rFonts w:ascii="Courier New" w:hAnsi="Courier New" w:cs="Courier New"/>
+                <w:color w:val="808080" w:themeColor="background1" w:themeShade="80"/>
+                <w:sz w:val="18"/>
+                <w:szCs w:val="18"/>
+              </w:rPr>
+              <w:t>D</w:t>
+            </w:r>
+            <w:r>
+              <w:rPr>
+                <w:rFonts w:ascii="Courier New" w:hAnsi="Courier New" w:cs="Courier New"/>
+                <w:color w:val="808080" w:themeColor="background1" w:themeShade="80"/>
+                <w:sz w:val="18"/>
+                <w:szCs w:val="18"/>
+              </w:rPr>
+              <w:t>ata</w:t>
+            </w:r>
+            <w:r>
+              <w:rPr>
+                <w:rFonts w:ascii="Courier New" w:hAnsi="Courier New" w:cs="Courier New"/>
+                <w:color w:val="808080" w:themeColor="background1" w:themeShade="80"/>
+                <w:sz w:val="18"/>
+                <w:szCs w:val="18"/>
+              </w:rPr>
+              <w:t xml:space="preserve"> - RAW</w:t>
+            </w:r>
+          </w:p>
         </w:tc>
         <w:tc>
           <w:tcPr>
@@ -2691,7 +3077,11 @@
             <w:tcW w:w="2415" w:type="dxa"/>
             <w:vAlign w:val="center"/>
           </w:tcPr>
-          <w:p/>
+          <w:p>
+            <w:r>
+              <w:t>F12 not ready for multiplication</w:t>
+            </w:r>
+          </w:p>
         </w:tc>
       </w:tr>
     </w:tbl>
@@ -2765,8 +3155,18 @@
           <w:b/>
           <w:highlight w:val="green"/>
         </w:rPr>
-        <w:t>_a.s</w:t>
-      </w:r>
+        <w:t>_</w:t>
+      </w:r>
+      <w:proofErr w:type="gramStart"/>
+      <w:r>
+        <w:rPr>
+          <w:rFonts w:ascii="Courier New" w:hAnsi="Courier New" w:cs="Courier New"/>
+          <w:b/>
+          <w:highlight w:val="green"/>
+        </w:rPr>
+        <w:t>a.s</w:t>
+      </w:r>
+      <w:proofErr w:type="gramEnd"/>
       <w:r>
         <w:t>) to execute and compare the results</w:t>
       </w:r>
@@ -2797,30 +3197,28 @@
         </w:numPr>
         <w:ind w:hanging="371"/>
         <w:jc w:val="both"/>
-        <w:rPr/>
-      </w:pPr>
-      <w:r>
-        <w:rPr/>
+      </w:pPr>
+      <w:r>
         <w:t xml:space="preserve">Unroll </w:t>
       </w:r>
       <w:r>
-        <w:rPr/>
         <w:t>the program (</w:t>
       </w:r>
       <w:r>
         <w:rPr>
           <w:rFonts w:ascii="Courier New" w:hAnsi="Courier New" w:cs="Courier New"/>
-          <w:b w:val="1"/>
-          <w:bCs w:val="1"/>
+          <w:b/>
+          <w:bCs/>
           <w:highlight w:val="green"/>
         </w:rPr>
         <w:t>program_1_</w:t>
       </w:r>
+      <w:proofErr w:type="gramStart"/>
       <w:r>
         <w:rPr>
           <w:rFonts w:ascii="Courier New" w:hAnsi="Courier New" w:cs="Courier New"/>
-          <w:b w:val="1"/>
-          <w:bCs w:val="1"/>
+          <w:b/>
+          <w:bCs/>
           <w:highlight w:val="green"/>
         </w:rPr>
         <w:t>a</w:t>
@@ -2828,85 +3226,69 @@
       <w:r>
         <w:rPr>
           <w:rFonts w:ascii="Courier New" w:hAnsi="Courier New" w:cs="Courier New"/>
-          <w:b w:val="1"/>
-          <w:bCs w:val="1"/>
+          <w:b/>
+          <w:bCs/>
           <w:highlight w:val="green"/>
         </w:rPr>
         <w:t>.s</w:t>
       </w:r>
-      <w:r>
-        <w:rPr/>
+      <w:proofErr w:type="gramEnd"/>
+      <w:r>
         <w:t xml:space="preserve">) </w:t>
       </w:r>
       <w:r>
-        <w:rPr/>
         <w:t>t</w:t>
       </w:r>
       <w:r>
-        <w:rPr/>
         <w:t xml:space="preserve">wo </w:t>
       </w:r>
       <w:r>
-        <w:rPr/>
         <w:t>times</w:t>
       </w:r>
       <w:r>
-        <w:rPr/>
         <w:t xml:space="preserve">; </w:t>
       </w:r>
       <w:r>
-        <w:rPr/>
         <w:t>I</w:t>
       </w:r>
       <w:r>
-        <w:rPr/>
         <w:t>f necessary,</w:t>
       </w:r>
       <w:r>
-        <w:rPr/>
         <w:t xml:space="preserve"> re-schedule instructions and </w:t>
       </w:r>
       <w:r>
-        <w:rPr/>
         <w:t xml:space="preserve">increase the </w:t>
       </w:r>
       <w:r>
-        <w:rPr/>
         <w:t xml:space="preserve">number of </w:t>
       </w:r>
       <w:r>
-        <w:rPr/>
         <w:t xml:space="preserve">registers </w:t>
       </w:r>
       <w:r>
-        <w:rPr/>
         <w:t>used</w:t>
       </w:r>
       <w:r>
-        <w:rPr/>
         <w:t xml:space="preserve">.  </w:t>
       </w:r>
       <w:r>
-        <w:rPr/>
         <w:t>Manually calculate</w:t>
       </w:r>
       <w:r>
-        <w:rPr/>
         <w:t xml:space="preserve"> the number of clock cycles </w:t>
       </w:r>
       <w:r>
-        <w:rPr/>
         <w:t xml:space="preserve">to execute </w:t>
       </w:r>
       <w:r>
-        <w:rPr/>
         <w:t>the new program (</w:t>
       </w:r>
       <w:r>
         <w:rPr>
           <w:rFonts w:ascii="Courier New" w:hAnsi="Courier New" w:cs="Courier New"/>
-          <w:b w:val="1"/>
-          <w:bCs w:val="1"/>
+          <w:b/>
+          <w:bCs/>
           <w:highlight w:val="cyan"/>
         </w:rPr>
         <w:t>program_</w:t>
@@ -2914,8 +3296,8 @@
       <w:r>
         <w:rPr>
           <w:rFonts w:ascii="Courier New" w:hAnsi="Courier New" w:cs="Courier New"/>
-          <w:b w:val="1"/>
-          <w:bCs w:val="1"/>
+          <w:b/>
+          <w:bCs/>
           <w:highlight w:val="cyan"/>
         </w:rPr>
         <w:t>1</w:t>
@@ -2923,17 +3305,18 @@
       <w:r>
         <w:rPr>
           <w:rFonts w:ascii="Courier New" w:hAnsi="Courier New" w:cs="Courier New"/>
-          <w:b w:val="1"/>
-          <w:bCs w:val="1"/>
+          <w:b/>
+          <w:bCs/>
           <w:highlight w:val="cyan"/>
         </w:rPr>
         <w:t>_</w:t>
       </w:r>
+      <w:proofErr w:type="gramStart"/>
       <w:r>
         <w:rPr>
           <w:rFonts w:ascii="Courier New" w:hAnsi="Courier New" w:cs="Courier New"/>
-          <w:b w:val="1"/>
-          <w:bCs w:val="1"/>
+          <w:b/>
+          <w:bCs/>
           <w:highlight w:val="cyan"/>
         </w:rPr>
         <w:t>b</w:t>
@@ -2941,38 +3324,26 @@
       <w:r>
         <w:rPr>
           <w:rFonts w:ascii="Courier New" w:hAnsi="Courier New" w:cs="Courier New"/>
-          <w:b w:val="1"/>
-          <w:bCs w:val="1"/>
+          <w:b/>
+          <w:bCs/>
           <w:highlight w:val="cyan"/>
         </w:rPr>
         <w:t>.s</w:t>
       </w:r>
-      <w:r>
-        <w:rPr/>
-        <w:t xml:space="preserve">) and compare the </w:t>
-      </w:r>
-      <w:r>
-        <w:rPr/>
-        <w:t xml:space="preserve">results </w:t>
-      </w:r>
-      <w:r>
-        <w:rPr/>
+      <w:proofErr w:type="gramEnd"/>
+      <w:r>
+        <w:t xml:space="preserve">) and compare the results </w:t>
+      </w:r>
+      <w:r>
         <w:t xml:space="preserve">obtained </w:t>
       </w:r>
       <w:r>
-        <w:rPr/>
         <w:t xml:space="preserve">with </w:t>
       </w:r>
       <w:r>
-        <w:rPr/>
-        <w:t>those</w:t>
-      </w:r>
-      <w:r>
-        <w:rPr/>
-        <w:t xml:space="preserve"> </w:t>
-      </w:r>
-      <w:r>
-        <w:rPr/>
+        <w:t xml:space="preserve">those </w:t>
+      </w:r>
+      <w:r>
         <w:t>obtained by the simulator.</w:t>
       </w:r>
     </w:p>
@@ -3071,6 +3442,7 @@
               </w:rPr>
               <w:t>program_</w:t>
             </w:r>
+            <w:proofErr w:type="gramStart"/>
             <w:r>
               <w:rPr>
                 <w:rFonts w:ascii="Courier New" w:hAnsi="Courier New" w:cs="Courier New"/>
@@ -3087,6 +3459,7 @@
               </w:rPr>
               <w:t>.s</w:t>
             </w:r>
+            <w:proofErr w:type="gramEnd"/>
           </w:p>
         </w:tc>
         <w:tc>
@@ -3113,8 +3486,9 @@
                 <w:sz w:val="20"/>
                 <w:szCs w:val="20"/>
               </w:rPr>
-              <w:t>program_1_a.</w:t>
-            </w:r>
+              <w:t>program_1_</w:t>
+            </w:r>
+            <w:proofErr w:type="gramStart"/>
             <w:r>
               <w:rPr>
                 <w:rFonts w:ascii="Courier New" w:hAnsi="Courier New" w:cs="Courier New"/>
@@ -3123,8 +3497,19 @@
                 <w:sz w:val="20"/>
                 <w:szCs w:val="20"/>
               </w:rPr>
+              <w:t>a.</w:t>
+            </w:r>
+            <w:r>
+              <w:rPr>
+                <w:rFonts w:ascii="Courier New" w:hAnsi="Courier New" w:cs="Courier New"/>
+                <w:b/>
+                <w:bCs/>
+                <w:sz w:val="20"/>
+                <w:szCs w:val="20"/>
+              </w:rPr>
               <w:t>s</w:t>
             </w:r>
+            <w:proofErr w:type="gramEnd"/>
           </w:p>
         </w:tc>
         <w:tc>
@@ -3152,8 +3537,9 @@
                 <w:sz w:val="20"/>
                 <w:szCs w:val="20"/>
               </w:rPr>
-              <w:t>program_1_b.</w:t>
-            </w:r>
+              <w:t>program_1_</w:t>
+            </w:r>
+            <w:proofErr w:type="gramStart"/>
             <w:r>
               <w:rPr>
                 <w:rFonts w:ascii="Courier New" w:hAnsi="Courier New" w:cs="Courier New"/>
@@ -3162,8 +3548,19 @@
                 <w:sz w:val="20"/>
                 <w:szCs w:val="20"/>
               </w:rPr>
+              <w:t>b.</w:t>
+            </w:r>
+            <w:r>
+              <w:rPr>
+                <w:rFonts w:ascii="Courier New" w:hAnsi="Courier New" w:cs="Courier New"/>
+                <w:b/>
+                <w:bCs/>
+                <w:sz w:val="20"/>
+                <w:szCs w:val="20"/>
+              </w:rPr>
               <w:t>s</w:t>
             </w:r>
+            <w:proofErr w:type="gramEnd"/>
           </w:p>
         </w:tc>
       </w:tr>
@@ -3466,6 +3863,7 @@
               </w:rPr>
               <w:t>program_</w:t>
             </w:r>
+            <w:proofErr w:type="gramStart"/>
             <w:r>
               <w:rPr>
                 <w:rFonts w:ascii="Courier New" w:hAnsi="Courier New" w:cs="Courier New"/>
@@ -3482,6 +3880,7 @@
               </w:rPr>
               <w:t>.s</w:t>
             </w:r>
+            <w:proofErr w:type="gramEnd"/>
           </w:p>
         </w:tc>
         <w:tc>
@@ -3524,6 +3923,7 @@
               </w:rPr>
               <w:t>_</w:t>
             </w:r>
+            <w:proofErr w:type="gramStart"/>
             <w:r>
               <w:rPr>
                 <w:rFonts w:ascii="Courier New" w:hAnsi="Courier New" w:cs="Courier New"/>
@@ -3540,6 +3940,7 @@
               </w:rPr>
               <w:t>.s</w:t>
             </w:r>
+            <w:proofErr w:type="gramEnd"/>
           </w:p>
         </w:tc>
         <w:tc>
@@ -3581,8 +3982,18 @@
                 <w:b/>
                 <w:sz w:val="20"/>
               </w:rPr>
-              <w:t>_b.s</w:t>
-            </w:r>
+              <w:t>_</w:t>
+            </w:r>
+            <w:proofErr w:type="gramStart"/>
+            <w:r>
+              <w:rPr>
+                <w:rFonts w:ascii="Courier New" w:hAnsi="Courier New" w:cs="Courier New"/>
+                <w:b/>
+                <w:sz w:val="20"/>
+              </w:rPr>
+              <w:t>b.s</w:t>
+            </w:r>
+            <w:proofErr w:type="gramEnd"/>
           </w:p>
         </w:tc>
       </w:tr>
@@ -3744,10 +4155,10 @@
     <w:p>
       <w:pPr>
         <w:pBdr>
-          <w:top w:val="single" w:color="auto" w:sz="4" w:space="1"/>
-          <w:left w:val="single" w:color="auto" w:sz="4" w:space="4"/>
-          <w:bottom w:val="single" w:color="auto" w:sz="4" w:space="1"/>
-          <w:right w:val="single" w:color="auto" w:sz="4" w:space="4"/>
+          <w:top w:val="single" w:sz="4" w:space="1" w:color="auto"/>
+          <w:left w:val="single" w:sz="4" w:space="4" w:color="auto"/>
+          <w:bottom w:val="single" w:sz="4" w:space="1" w:color="auto"/>
+          <w:right w:val="single" w:sz="4" w:space="4" w:color="auto"/>
         </w:pBdr>
         <w:jc w:val="both"/>
         <w:rPr>
@@ -3764,10 +4175,10 @@
     <w:p>
       <w:pPr>
         <w:pBdr>
-          <w:top w:val="single" w:color="auto" w:sz="4" w:space="1"/>
-          <w:left w:val="single" w:color="auto" w:sz="4" w:space="4"/>
-          <w:bottom w:val="single" w:color="auto" w:sz="4" w:space="1"/>
-          <w:right w:val="single" w:color="auto" w:sz="4" w:space="4"/>
+          <w:top w:val="single" w:sz="4" w:space="1" w:color="auto"/>
+          <w:left w:val="single" w:sz="4" w:space="4" w:color="auto"/>
+          <w:bottom w:val="single" w:sz="4" w:space="1" w:color="auto"/>
+          <w:right w:val="single" w:sz="4" w:space="4" w:color="auto"/>
         </w:pBdr>
         <w:jc w:val="both"/>
         <w:rPr>
@@ -3778,10 +4189,10 @@
     <w:p>
       <w:pPr>
         <w:pBdr>
-          <w:top w:val="single" w:color="auto" w:sz="4" w:space="1"/>
-          <w:left w:val="single" w:color="auto" w:sz="4" w:space="4"/>
-          <w:bottom w:val="single" w:color="auto" w:sz="4" w:space="1"/>
-          <w:right w:val="single" w:color="auto" w:sz="4" w:space="4"/>
+          <w:top w:val="single" w:sz="4" w:space="1" w:color="auto"/>
+          <w:left w:val="single" w:sz="4" w:space="4" w:color="auto"/>
+          <w:bottom w:val="single" w:sz="4" w:space="1" w:color="auto"/>
+          <w:right w:val="single" w:sz="4" w:space="4" w:color="auto"/>
         </w:pBdr>
         <w:jc w:val="both"/>
         <w:rPr>
@@ -3792,10 +4203,10 @@
     <w:p>
       <w:pPr>
         <w:pBdr>
-          <w:top w:val="single" w:color="auto" w:sz="4" w:space="1"/>
-          <w:left w:val="single" w:color="auto" w:sz="4" w:space="4"/>
-          <w:bottom w:val="single" w:color="auto" w:sz="4" w:space="1"/>
-          <w:right w:val="single" w:color="auto" w:sz="4" w:space="4"/>
+          <w:top w:val="single" w:sz="4" w:space="1" w:color="auto"/>
+          <w:left w:val="single" w:sz="4" w:space="4" w:color="auto"/>
+          <w:bottom w:val="single" w:sz="4" w:space="1" w:color="auto"/>
+          <w:right w:val="single" w:sz="4" w:space="4" w:color="auto"/>
         </w:pBdr>
         <w:jc w:val="both"/>
         <w:rPr>
@@ -3806,10 +4217,10 @@
     <w:p>
       <w:pPr>
         <w:pBdr>
-          <w:top w:val="single" w:color="auto" w:sz="4" w:space="1"/>
-          <w:left w:val="single" w:color="auto" w:sz="4" w:space="4"/>
-          <w:bottom w:val="single" w:color="auto" w:sz="4" w:space="1"/>
-          <w:right w:val="single" w:color="auto" w:sz="4" w:space="4"/>
+          <w:top w:val="single" w:sz="4" w:space="1" w:color="auto"/>
+          <w:left w:val="single" w:sz="4" w:space="4" w:color="auto"/>
+          <w:bottom w:val="single" w:sz="4" w:space="1" w:color="auto"/>
+          <w:right w:val="single" w:sz="4" w:space="4" w:color="auto"/>
         </w:pBdr>
         <w:jc w:val="both"/>
         <w:rPr>
@@ -3820,10 +4231,10 @@
     <w:p>
       <w:pPr>
         <w:pBdr>
-          <w:top w:val="single" w:color="auto" w:sz="4" w:space="1"/>
-          <w:left w:val="single" w:color="auto" w:sz="4" w:space="4"/>
-          <w:bottom w:val="single" w:color="auto" w:sz="4" w:space="1"/>
-          <w:right w:val="single" w:color="auto" w:sz="4" w:space="4"/>
+          <w:top w:val="single" w:sz="4" w:space="1" w:color="auto"/>
+          <w:left w:val="single" w:sz="4" w:space="4" w:color="auto"/>
+          <w:bottom w:val="single" w:sz="4" w:space="1" w:color="auto"/>
+          <w:right w:val="single" w:sz="4" w:space="4" w:color="auto"/>
         </w:pBdr>
         <w:jc w:val="both"/>
         <w:rPr>
@@ -3834,10 +4245,10 @@
     <w:p>
       <w:pPr>
         <w:pBdr>
-          <w:top w:val="single" w:color="auto" w:sz="4" w:space="1"/>
-          <w:left w:val="single" w:color="auto" w:sz="4" w:space="4"/>
-          <w:bottom w:val="single" w:color="auto" w:sz="4" w:space="1"/>
-          <w:right w:val="single" w:color="auto" w:sz="4" w:space="4"/>
+          <w:top w:val="single" w:sz="4" w:space="1" w:color="auto"/>
+          <w:left w:val="single" w:sz="4" w:space="4" w:color="auto"/>
+          <w:bottom w:val="single" w:sz="4" w:space="1" w:color="auto"/>
+          <w:right w:val="single" w:sz="4" w:space="4" w:color="auto"/>
         </w:pBdr>
         <w:jc w:val="both"/>
         <w:rPr>
@@ -3847,12 +4258,11 @@
     </w:p>
     <w:p>
       <w:pPr>
-        <w:pStyle w:val="Normal"/>
         <w:pBdr>
-          <w:top w:val="single" w:color="FF000000" w:sz="4" w:space="1"/>
-          <w:left w:val="single" w:color="FF000000" w:sz="4" w:space="4"/>
-          <w:bottom w:val="single" w:color="FF000000" w:sz="4" w:space="1"/>
-          <w:right w:val="single" w:color="FF000000" w:sz="4" w:space="4"/>
+          <w:top w:val="single" w:sz="4" w:space="1" w:color="auto"/>
+          <w:left w:val="single" w:sz="4" w:space="4" w:color="auto"/>
+          <w:bottom w:val="single" w:sz="4" w:space="1" w:color="auto"/>
+          <w:right w:val="single" w:sz="4" w:space="4" w:color="auto"/>
         </w:pBdr>
         <w:jc w:val="both"/>
         <w:rPr>
@@ -3863,7 +4273,7 @@
     <w:sectPr>
       <w:headerReference w:type="first" r:id="rId8"/>
       <w:type w:val="continuous"/>
-      <w:pgSz w:w="12240" w:h="15840" w:orient="portrait"/>
+      <w:pgSz w:w="12240" w:h="15840"/>
       <w:pgMar w:top="993" w:right="1800" w:bottom="993" w:left="1800" w:header="720" w:footer="720" w:gutter="0"/>
       <w:cols w:space="720"/>
       <w:titlePg/>
@@ -3969,7 +4379,7 @@
         <w:ind w:left="1080" w:hanging="360"/>
       </w:pPr>
       <w:rPr>
-        <w:rFonts w:hint="default" w:ascii="Symbol" w:hAnsi="Symbol"/>
+        <w:rFonts w:ascii="Symbol" w:hAnsi="Symbol" w:hint="default"/>
       </w:rPr>
     </w:lvl>
     <w:lvl w:ilvl="1" w:tplc="04090003">
@@ -3981,7 +4391,7 @@
         <w:ind w:left="1800" w:hanging="360"/>
       </w:pPr>
       <w:rPr>
-        <w:rFonts w:hint="default" w:ascii="Courier New" w:hAnsi="Courier New" w:cs="Courier New"/>
+        <w:rFonts w:ascii="Courier New" w:hAnsi="Courier New" w:cs="Courier New" w:hint="default"/>
       </w:rPr>
     </w:lvl>
     <w:lvl w:ilvl="2" w:tplc="04090005" w:tentative="1">
@@ -3993,7 +4403,7 @@
         <w:ind w:left="2520" w:hanging="360"/>
       </w:pPr>
       <w:rPr>
-        <w:rFonts w:hint="default" w:ascii="Wingdings" w:hAnsi="Wingdings"/>
+        <w:rFonts w:ascii="Wingdings" w:hAnsi="Wingdings" w:hint="default"/>
       </w:rPr>
     </w:lvl>
     <w:lvl w:ilvl="3" w:tplc="04090001" w:tentative="1">
@@ -4005,7 +4415,7 @@
         <w:ind w:left="3240" w:hanging="360"/>
       </w:pPr>
       <w:rPr>
-        <w:rFonts w:hint="default" w:ascii="Symbol" w:hAnsi="Symbol"/>
+        <w:rFonts w:ascii="Symbol" w:hAnsi="Symbol" w:hint="default"/>
       </w:rPr>
     </w:lvl>
     <w:lvl w:ilvl="4" w:tplc="04090003" w:tentative="1">
@@ -4017,7 +4427,7 @@
         <w:ind w:left="3960" w:hanging="360"/>
       </w:pPr>
       <w:rPr>
-        <w:rFonts w:hint="default" w:ascii="Courier New" w:hAnsi="Courier New" w:cs="Courier New"/>
+        <w:rFonts w:ascii="Courier New" w:hAnsi="Courier New" w:cs="Courier New" w:hint="default"/>
       </w:rPr>
     </w:lvl>
     <w:lvl w:ilvl="5" w:tplc="04090005" w:tentative="1">
@@ -4029,7 +4439,7 @@
         <w:ind w:left="4680" w:hanging="360"/>
       </w:pPr>
       <w:rPr>
-        <w:rFonts w:hint="default" w:ascii="Wingdings" w:hAnsi="Wingdings"/>
+        <w:rFonts w:ascii="Wingdings" w:hAnsi="Wingdings" w:hint="default"/>
       </w:rPr>
     </w:lvl>
     <w:lvl w:ilvl="6" w:tplc="04090001" w:tentative="1">
@@ -4041,7 +4451,7 @@
         <w:ind w:left="5400" w:hanging="360"/>
       </w:pPr>
       <w:rPr>
-        <w:rFonts w:hint="default" w:ascii="Symbol" w:hAnsi="Symbol"/>
+        <w:rFonts w:ascii="Symbol" w:hAnsi="Symbol" w:hint="default"/>
       </w:rPr>
     </w:lvl>
     <w:lvl w:ilvl="7" w:tplc="04090003" w:tentative="1">
@@ -4053,7 +4463,7 @@
         <w:ind w:left="6120" w:hanging="360"/>
       </w:pPr>
       <w:rPr>
-        <w:rFonts w:hint="default" w:ascii="Courier New" w:hAnsi="Courier New" w:cs="Courier New"/>
+        <w:rFonts w:ascii="Courier New" w:hAnsi="Courier New" w:cs="Courier New" w:hint="default"/>
       </w:rPr>
     </w:lvl>
     <w:lvl w:ilvl="8" w:tplc="04090005" w:tentative="1">
@@ -4065,7 +4475,7 @@
         <w:ind w:left="6840" w:hanging="360"/>
       </w:pPr>
       <w:rPr>
-        <w:rFonts w:hint="default" w:ascii="Wingdings" w:hAnsi="Wingdings"/>
+        <w:rFonts w:ascii="Wingdings" w:hAnsi="Wingdings" w:hint="default"/>
       </w:rPr>
     </w:lvl>
   </w:abstractNum>
@@ -4082,7 +4492,7 @@
         <w:ind w:left="1080" w:hanging="360"/>
       </w:pPr>
       <w:rPr>
-        <w:rFonts w:hint="default" w:ascii="Symbol" w:hAnsi="Symbol"/>
+        <w:rFonts w:ascii="Symbol" w:hAnsi="Symbol" w:hint="default"/>
       </w:rPr>
     </w:lvl>
     <w:lvl w:ilvl="1" w:tplc="04100003" w:tentative="1">
@@ -4094,7 +4504,7 @@
         <w:ind w:left="1800" w:hanging="360"/>
       </w:pPr>
       <w:rPr>
-        <w:rFonts w:hint="default" w:ascii="Courier New" w:hAnsi="Courier New" w:cs="Courier New"/>
+        <w:rFonts w:ascii="Courier New" w:hAnsi="Courier New" w:cs="Courier New" w:hint="default"/>
       </w:rPr>
     </w:lvl>
     <w:lvl w:ilvl="2" w:tplc="04100005" w:tentative="1">
@@ -4106,7 +4516,7 @@
         <w:ind w:left="2520" w:hanging="360"/>
       </w:pPr>
       <w:rPr>
-        <w:rFonts w:hint="default" w:ascii="Wingdings" w:hAnsi="Wingdings"/>
+        <w:rFonts w:ascii="Wingdings" w:hAnsi="Wingdings" w:hint="default"/>
       </w:rPr>
     </w:lvl>
     <w:lvl w:ilvl="3" w:tplc="04100001" w:tentative="1">
@@ -4118,7 +4528,7 @@
         <w:ind w:left="3240" w:hanging="360"/>
       </w:pPr>
       <w:rPr>
-        <w:rFonts w:hint="default" w:ascii="Symbol" w:hAnsi="Symbol"/>
+        <w:rFonts w:ascii="Symbol" w:hAnsi="Symbol" w:hint="default"/>
       </w:rPr>
     </w:lvl>
     <w:lvl w:ilvl="4" w:tplc="04100003" w:tentative="1">
@@ -4130,7 +4540,7 @@
         <w:ind w:left="3960" w:hanging="360"/>
       </w:pPr>
       <w:rPr>
-        <w:rFonts w:hint="default" w:ascii="Courier New" w:hAnsi="Courier New" w:cs="Courier New"/>
+        <w:rFonts w:ascii="Courier New" w:hAnsi="Courier New" w:cs="Courier New" w:hint="default"/>
       </w:rPr>
     </w:lvl>
     <w:lvl w:ilvl="5" w:tplc="04100005" w:tentative="1">
@@ -4142,7 +4552,7 @@
         <w:ind w:left="4680" w:hanging="360"/>
       </w:pPr>
       <w:rPr>
-        <w:rFonts w:hint="default" w:ascii="Wingdings" w:hAnsi="Wingdings"/>
+        <w:rFonts w:ascii="Wingdings" w:hAnsi="Wingdings" w:hint="default"/>
       </w:rPr>
     </w:lvl>
     <w:lvl w:ilvl="6" w:tplc="04100001" w:tentative="1">
@@ -4154,7 +4564,7 @@
         <w:ind w:left="5400" w:hanging="360"/>
       </w:pPr>
       <w:rPr>
-        <w:rFonts w:hint="default" w:ascii="Symbol" w:hAnsi="Symbol"/>
+        <w:rFonts w:ascii="Symbol" w:hAnsi="Symbol" w:hint="default"/>
       </w:rPr>
     </w:lvl>
     <w:lvl w:ilvl="7" w:tplc="04100003" w:tentative="1">
@@ -4166,7 +4576,7 @@
         <w:ind w:left="6120" w:hanging="360"/>
       </w:pPr>
       <w:rPr>
-        <w:rFonts w:hint="default" w:ascii="Courier New" w:hAnsi="Courier New" w:cs="Courier New"/>
+        <w:rFonts w:ascii="Courier New" w:hAnsi="Courier New" w:cs="Courier New" w:hint="default"/>
       </w:rPr>
     </w:lvl>
     <w:lvl w:ilvl="8" w:tplc="04100005" w:tentative="1">
@@ -4178,7 +4588,7 @@
         <w:ind w:left="6840" w:hanging="360"/>
       </w:pPr>
       <w:rPr>
-        <w:rFonts w:hint="default" w:ascii="Wingdings" w:hAnsi="Wingdings"/>
+        <w:rFonts w:ascii="Wingdings" w:hAnsi="Wingdings" w:hint="default"/>
       </w:rPr>
     </w:lvl>
   </w:abstractNum>
@@ -4284,7 +4694,7 @@
         <w:ind w:left="720" w:hanging="360"/>
       </w:pPr>
       <w:rPr>
-        <w:rFonts w:hint="default" w:ascii="Times New Roman" w:hAnsi="Times New Roman" w:eastAsia="Times New Roman" w:cs="Times New Roman"/>
+        <w:rFonts w:ascii="Times New Roman" w:eastAsia="Times New Roman" w:hAnsi="Times New Roman" w:cs="Times New Roman" w:hint="default"/>
       </w:rPr>
     </w:lvl>
     <w:lvl w:ilvl="1" w:tplc="04100003" w:tentative="1">
@@ -4296,7 +4706,7 @@
         <w:ind w:left="1440" w:hanging="360"/>
       </w:pPr>
       <w:rPr>
-        <w:rFonts w:hint="default" w:ascii="Courier New" w:hAnsi="Courier New" w:cs="Courier New"/>
+        <w:rFonts w:ascii="Courier New" w:hAnsi="Courier New" w:cs="Courier New" w:hint="default"/>
       </w:rPr>
     </w:lvl>
     <w:lvl w:ilvl="2" w:tplc="04100005" w:tentative="1">
@@ -4308,7 +4718,7 @@
         <w:ind w:left="2160" w:hanging="360"/>
       </w:pPr>
       <w:rPr>
-        <w:rFonts w:hint="default" w:ascii="Wingdings" w:hAnsi="Wingdings"/>
+        <w:rFonts w:ascii="Wingdings" w:hAnsi="Wingdings" w:hint="default"/>
       </w:rPr>
     </w:lvl>
     <w:lvl w:ilvl="3" w:tplc="04100001" w:tentative="1">
@@ -4320,7 +4730,7 @@
         <w:ind w:left="2880" w:hanging="360"/>
       </w:pPr>
       <w:rPr>
-        <w:rFonts w:hint="default" w:ascii="Symbol" w:hAnsi="Symbol"/>
+        <w:rFonts w:ascii="Symbol" w:hAnsi="Symbol" w:hint="default"/>
       </w:rPr>
     </w:lvl>
     <w:lvl w:ilvl="4" w:tplc="04100003" w:tentative="1">
@@ -4332,7 +4742,7 @@
         <w:ind w:left="3600" w:hanging="360"/>
       </w:pPr>
       <w:rPr>
-        <w:rFonts w:hint="default" w:ascii="Courier New" w:hAnsi="Courier New" w:cs="Courier New"/>
+        <w:rFonts w:ascii="Courier New" w:hAnsi="Courier New" w:cs="Courier New" w:hint="default"/>
       </w:rPr>
     </w:lvl>
     <w:lvl w:ilvl="5" w:tplc="04100005" w:tentative="1">
@@ -4344,7 +4754,7 @@
         <w:ind w:left="4320" w:hanging="360"/>
       </w:pPr>
       <w:rPr>
-        <w:rFonts w:hint="default" w:ascii="Wingdings" w:hAnsi="Wingdings"/>
+        <w:rFonts w:ascii="Wingdings" w:hAnsi="Wingdings" w:hint="default"/>
       </w:rPr>
     </w:lvl>
     <w:lvl w:ilvl="6" w:tplc="04100001" w:tentative="1">
@@ -4356,7 +4766,7 @@
         <w:ind w:left="5040" w:hanging="360"/>
       </w:pPr>
       <w:rPr>
-        <w:rFonts w:hint="default" w:ascii="Symbol" w:hAnsi="Symbol"/>
+        <w:rFonts w:ascii="Symbol" w:hAnsi="Symbol" w:hint="default"/>
       </w:rPr>
     </w:lvl>
     <w:lvl w:ilvl="7" w:tplc="04100003" w:tentative="1">
@@ -4368,7 +4778,7 @@
         <w:ind w:left="5760" w:hanging="360"/>
       </w:pPr>
       <w:rPr>
-        <w:rFonts w:hint="default" w:ascii="Courier New" w:hAnsi="Courier New" w:cs="Courier New"/>
+        <w:rFonts w:ascii="Courier New" w:hAnsi="Courier New" w:cs="Courier New" w:hint="default"/>
       </w:rPr>
     </w:lvl>
     <w:lvl w:ilvl="8" w:tplc="04100005" w:tentative="1">
@@ -4380,7 +4790,7 @@
         <w:ind w:left="6480" w:hanging="360"/>
       </w:pPr>
       <w:rPr>
-        <w:rFonts w:hint="default" w:ascii="Wingdings" w:hAnsi="Wingdings"/>
+        <w:rFonts w:ascii="Wingdings" w:hAnsi="Wingdings" w:hint="default"/>
       </w:rPr>
     </w:lvl>
   </w:abstractNum>
@@ -4743,7 +5153,7 @@
         <w:ind w:left="1080" w:hanging="360"/>
       </w:pPr>
       <w:rPr>
-        <w:rFonts w:hint="default" w:ascii="Symbol" w:hAnsi="Symbol"/>
+        <w:rFonts w:ascii="Symbol" w:hAnsi="Symbol" w:hint="default"/>
       </w:rPr>
     </w:lvl>
     <w:lvl w:ilvl="1" w:tplc="04090003" w:tentative="1">
@@ -4755,7 +5165,7 @@
         <w:ind w:left="1800" w:hanging="360"/>
       </w:pPr>
       <w:rPr>
-        <w:rFonts w:hint="default" w:ascii="Courier New" w:hAnsi="Courier New" w:cs="Courier New"/>
+        <w:rFonts w:ascii="Courier New" w:hAnsi="Courier New" w:cs="Courier New" w:hint="default"/>
       </w:rPr>
     </w:lvl>
     <w:lvl w:ilvl="2" w:tplc="04090005" w:tentative="1">
@@ -4767,7 +5177,7 @@
         <w:ind w:left="2520" w:hanging="360"/>
       </w:pPr>
       <w:rPr>
-        <w:rFonts w:hint="default" w:ascii="Wingdings" w:hAnsi="Wingdings"/>
+        <w:rFonts w:ascii="Wingdings" w:hAnsi="Wingdings" w:hint="default"/>
       </w:rPr>
     </w:lvl>
     <w:lvl w:ilvl="3" w:tplc="04090001" w:tentative="1">
@@ -4779,7 +5189,7 @@
         <w:ind w:left="3240" w:hanging="360"/>
       </w:pPr>
       <w:rPr>
-        <w:rFonts w:hint="default" w:ascii="Symbol" w:hAnsi="Symbol"/>
+        <w:rFonts w:ascii="Symbol" w:hAnsi="Symbol" w:hint="default"/>
       </w:rPr>
     </w:lvl>
     <w:lvl w:ilvl="4" w:tplc="04090003" w:tentative="1">
@@ -4791,7 +5201,7 @@
         <w:ind w:left="3960" w:hanging="360"/>
       </w:pPr>
       <w:rPr>
-        <w:rFonts w:hint="default" w:ascii="Courier New" w:hAnsi="Courier New" w:cs="Courier New"/>
+        <w:rFonts w:ascii="Courier New" w:hAnsi="Courier New" w:cs="Courier New" w:hint="default"/>
       </w:rPr>
     </w:lvl>
     <w:lvl w:ilvl="5" w:tplc="04090005" w:tentative="1">
@@ -4803,7 +5213,7 @@
         <w:ind w:left="4680" w:hanging="360"/>
       </w:pPr>
       <w:rPr>
-        <w:rFonts w:hint="default" w:ascii="Wingdings" w:hAnsi="Wingdings"/>
+        <w:rFonts w:ascii="Wingdings" w:hAnsi="Wingdings" w:hint="default"/>
       </w:rPr>
     </w:lvl>
     <w:lvl w:ilvl="6" w:tplc="04090001" w:tentative="1">
@@ -4815,7 +5225,7 @@
         <w:ind w:left="5400" w:hanging="360"/>
       </w:pPr>
       <w:rPr>
-        <w:rFonts w:hint="default" w:ascii="Symbol" w:hAnsi="Symbol"/>
+        <w:rFonts w:ascii="Symbol" w:hAnsi="Symbol" w:hint="default"/>
       </w:rPr>
     </w:lvl>
     <w:lvl w:ilvl="7" w:tplc="04090003" w:tentative="1">
@@ -4827,7 +5237,7 @@
         <w:ind w:left="6120" w:hanging="360"/>
       </w:pPr>
       <w:rPr>
-        <w:rFonts w:hint="default" w:ascii="Courier New" w:hAnsi="Courier New" w:cs="Courier New"/>
+        <w:rFonts w:ascii="Courier New" w:hAnsi="Courier New" w:cs="Courier New" w:hint="default"/>
       </w:rPr>
     </w:lvl>
     <w:lvl w:ilvl="8" w:tplc="04090005" w:tentative="1">
@@ -4839,7 +5249,7 @@
         <w:ind w:left="6840" w:hanging="360"/>
       </w:pPr>
       <w:rPr>
-        <w:rFonts w:hint="default" w:ascii="Wingdings" w:hAnsi="Wingdings"/>
+        <w:rFonts w:ascii="Wingdings" w:hAnsi="Wingdings" w:hint="default"/>
       </w:rPr>
     </w:lvl>
   </w:abstractNum>
@@ -4975,7 +5385,7 @@
         <w:ind w:left="2160" w:hanging="180"/>
       </w:pPr>
       <w:rPr>
-        <w:rFonts w:hint="default" w:ascii="Symbol" w:hAnsi="Symbol"/>
+        <w:rFonts w:ascii="Symbol" w:hAnsi="Symbol" w:hint="default"/>
       </w:rPr>
     </w:lvl>
     <w:lvl w:ilvl="3" w:tplc="01E4D3A8">
@@ -4990,7 +5400,7 @@
         <w:ind w:left="2880" w:hanging="360"/>
       </w:pPr>
       <w:rPr>
-        <w:rFonts w:ascii="Times New Roman" w:hAnsi="Times New Roman" w:eastAsia="Times New Roman" w:cs="Times New Roman"/>
+        <w:rFonts w:ascii="Times New Roman" w:eastAsia="Times New Roman" w:hAnsi="Times New Roman" w:cs="Times New Roman"/>
       </w:rPr>
     </w:lvl>
     <w:lvl w:ilvl="4" w:tplc="04090019">
@@ -5070,7 +5480,7 @@
         <w:ind w:left="1080" w:hanging="360"/>
       </w:pPr>
       <w:rPr>
-        <w:rFonts w:hint="default" w:ascii="Symbol" w:hAnsi="Symbol"/>
+        <w:rFonts w:ascii="Symbol" w:hAnsi="Symbol" w:hint="default"/>
       </w:rPr>
     </w:lvl>
     <w:lvl w:ilvl="1" w:tplc="04090019">
@@ -5097,7 +5507,7 @@
         <w:ind w:left="2520" w:hanging="180"/>
       </w:pPr>
       <w:rPr>
-        <w:rFonts w:hint="default" w:ascii="Symbol" w:hAnsi="Symbol"/>
+        <w:rFonts w:ascii="Symbol" w:hAnsi="Symbol" w:hint="default"/>
       </w:rPr>
     </w:lvl>
     <w:lvl w:ilvl="3" w:tplc="0409000F">
@@ -5186,7 +5596,7 @@
         <w:ind w:left="720" w:hanging="360"/>
       </w:pPr>
       <w:rPr>
-        <w:rFonts w:hint="default" w:ascii="Times New Roman" w:hAnsi="Times New Roman" w:eastAsia="Times New Roman" w:cs="Times New Roman"/>
+        <w:rFonts w:ascii="Times New Roman" w:eastAsia="Times New Roman" w:hAnsi="Times New Roman" w:cs="Times New Roman" w:hint="default"/>
       </w:rPr>
     </w:lvl>
     <w:lvl w:ilvl="1" w:tplc="04100003" w:tentative="1">
@@ -5198,7 +5608,7 @@
         <w:ind w:left="1440" w:hanging="360"/>
       </w:pPr>
       <w:rPr>
-        <w:rFonts w:hint="default" w:ascii="Courier New" w:hAnsi="Courier New" w:cs="Courier New"/>
+        <w:rFonts w:ascii="Courier New" w:hAnsi="Courier New" w:cs="Courier New" w:hint="default"/>
       </w:rPr>
     </w:lvl>
     <w:lvl w:ilvl="2" w:tplc="04100005" w:tentative="1">
@@ -5210,7 +5620,7 @@
         <w:ind w:left="2160" w:hanging="360"/>
       </w:pPr>
       <w:rPr>
-        <w:rFonts w:hint="default" w:ascii="Wingdings" w:hAnsi="Wingdings"/>
+        <w:rFonts w:ascii="Wingdings" w:hAnsi="Wingdings" w:hint="default"/>
       </w:rPr>
     </w:lvl>
     <w:lvl w:ilvl="3" w:tplc="04100001" w:tentative="1">
@@ -5222,7 +5632,7 @@
         <w:ind w:left="2880" w:hanging="360"/>
       </w:pPr>
       <w:rPr>
-        <w:rFonts w:hint="default" w:ascii="Symbol" w:hAnsi="Symbol"/>
+        <w:rFonts w:ascii="Symbol" w:hAnsi="Symbol" w:hint="default"/>
       </w:rPr>
     </w:lvl>
     <w:lvl w:ilvl="4" w:tplc="04100003" w:tentative="1">
@@ -5234,7 +5644,7 @@
         <w:ind w:left="3600" w:hanging="360"/>
       </w:pPr>
       <w:rPr>
-        <w:rFonts w:hint="default" w:ascii="Courier New" w:hAnsi="Courier New" w:cs="Courier New"/>
+        <w:rFonts w:ascii="Courier New" w:hAnsi="Courier New" w:cs="Courier New" w:hint="default"/>
       </w:rPr>
     </w:lvl>
     <w:lvl w:ilvl="5" w:tplc="04100005" w:tentative="1">
@@ -5246,7 +5656,7 @@
         <w:ind w:left="4320" w:hanging="360"/>
       </w:pPr>
       <w:rPr>
-        <w:rFonts w:hint="default" w:ascii="Wingdings" w:hAnsi="Wingdings"/>
+        <w:rFonts w:ascii="Wingdings" w:hAnsi="Wingdings" w:hint="default"/>
       </w:rPr>
     </w:lvl>
     <w:lvl w:ilvl="6" w:tplc="04100001" w:tentative="1">
@@ -5258,7 +5668,7 @@
         <w:ind w:left="5040" w:hanging="360"/>
       </w:pPr>
       <w:rPr>
-        <w:rFonts w:hint="default" w:ascii="Symbol" w:hAnsi="Symbol"/>
+        <w:rFonts w:ascii="Symbol" w:hAnsi="Symbol" w:hint="default"/>
       </w:rPr>
     </w:lvl>
     <w:lvl w:ilvl="7" w:tplc="04100003" w:tentative="1">
@@ -5270,7 +5680,7 @@
         <w:ind w:left="5760" w:hanging="360"/>
       </w:pPr>
       <w:rPr>
-        <w:rFonts w:hint="default" w:ascii="Courier New" w:hAnsi="Courier New" w:cs="Courier New"/>
+        <w:rFonts w:ascii="Courier New" w:hAnsi="Courier New" w:cs="Courier New" w:hint="default"/>
       </w:rPr>
     </w:lvl>
     <w:lvl w:ilvl="8" w:tplc="04100005" w:tentative="1">
@@ -5282,7 +5692,7 @@
         <w:ind w:left="6480" w:hanging="360"/>
       </w:pPr>
       <w:rPr>
-        <w:rFonts w:hint="default" w:ascii="Wingdings" w:hAnsi="Wingdings"/>
+        <w:rFonts w:ascii="Wingdings" w:hAnsi="Wingdings" w:hint="default"/>
       </w:rPr>
     </w:lvl>
   </w:abstractNum>
@@ -5388,7 +5798,7 @@
         <w:ind w:left="2340" w:hanging="360"/>
       </w:pPr>
       <w:rPr>
-        <w:rFonts w:hint="default" w:ascii="Symbol" w:hAnsi="Symbol"/>
+        <w:rFonts w:ascii="Symbol" w:hAnsi="Symbol" w:hint="default"/>
       </w:rPr>
     </w:lvl>
     <w:lvl w:ilvl="1" w:tplc="04100003" w:tentative="1">
@@ -5400,7 +5810,7 @@
         <w:ind w:left="3060" w:hanging="360"/>
       </w:pPr>
       <w:rPr>
-        <w:rFonts w:hint="default" w:ascii="Courier New" w:hAnsi="Courier New" w:cs="Courier New"/>
+        <w:rFonts w:ascii="Courier New" w:hAnsi="Courier New" w:cs="Courier New" w:hint="default"/>
       </w:rPr>
     </w:lvl>
     <w:lvl w:ilvl="2" w:tplc="04100005" w:tentative="1">
@@ -5412,7 +5822,7 @@
         <w:ind w:left="3780" w:hanging="360"/>
       </w:pPr>
       <w:rPr>
-        <w:rFonts w:hint="default" w:ascii="Wingdings" w:hAnsi="Wingdings"/>
+        <w:rFonts w:ascii="Wingdings" w:hAnsi="Wingdings" w:hint="default"/>
       </w:rPr>
     </w:lvl>
     <w:lvl w:ilvl="3" w:tplc="04100001" w:tentative="1">
@@ -5424,7 +5834,7 @@
         <w:ind w:left="4500" w:hanging="360"/>
       </w:pPr>
       <w:rPr>
-        <w:rFonts w:hint="default" w:ascii="Symbol" w:hAnsi="Symbol"/>
+        <w:rFonts w:ascii="Symbol" w:hAnsi="Symbol" w:hint="default"/>
       </w:rPr>
     </w:lvl>
     <w:lvl w:ilvl="4" w:tplc="04100003" w:tentative="1">
@@ -5436,7 +5846,7 @@
         <w:ind w:left="5220" w:hanging="360"/>
       </w:pPr>
       <w:rPr>
-        <w:rFonts w:hint="default" w:ascii="Courier New" w:hAnsi="Courier New" w:cs="Courier New"/>
+        <w:rFonts w:ascii="Courier New" w:hAnsi="Courier New" w:cs="Courier New" w:hint="default"/>
       </w:rPr>
     </w:lvl>
     <w:lvl w:ilvl="5" w:tplc="04100005" w:tentative="1">
@@ -5448,7 +5858,7 @@
         <w:ind w:left="5940" w:hanging="360"/>
       </w:pPr>
       <w:rPr>
-        <w:rFonts w:hint="default" w:ascii="Wingdings" w:hAnsi="Wingdings"/>
+        <w:rFonts w:ascii="Wingdings" w:hAnsi="Wingdings" w:hint="default"/>
       </w:rPr>
     </w:lvl>
     <w:lvl w:ilvl="6" w:tplc="04100001" w:tentative="1">
@@ -5460,7 +5870,7 @@
         <w:ind w:left="6660" w:hanging="360"/>
       </w:pPr>
       <w:rPr>
-        <w:rFonts w:hint="default" w:ascii="Symbol" w:hAnsi="Symbol"/>
+        <w:rFonts w:ascii="Symbol" w:hAnsi="Symbol" w:hint="default"/>
       </w:rPr>
     </w:lvl>
     <w:lvl w:ilvl="7" w:tplc="04100003" w:tentative="1">
@@ -5472,7 +5882,7 @@
         <w:ind w:left="7380" w:hanging="360"/>
       </w:pPr>
       <w:rPr>
-        <w:rFonts w:hint="default" w:ascii="Courier New" w:hAnsi="Courier New" w:cs="Courier New"/>
+        <w:rFonts w:ascii="Courier New" w:hAnsi="Courier New" w:cs="Courier New" w:hint="default"/>
       </w:rPr>
     </w:lvl>
     <w:lvl w:ilvl="8" w:tplc="04100005" w:tentative="1">
@@ -5484,7 +5894,7 @@
         <w:ind w:left="8100" w:hanging="360"/>
       </w:pPr>
       <w:rPr>
-        <w:rFonts w:hint="default" w:ascii="Wingdings" w:hAnsi="Wingdings"/>
+        <w:rFonts w:ascii="Wingdings" w:hAnsi="Wingdings" w:hint="default"/>
       </w:rPr>
     </w:lvl>
   </w:abstractNum>
@@ -5513,7 +5923,7 @@
         <w:ind w:left="720" w:hanging="360"/>
       </w:pPr>
       <w:rPr>
-        <w:rFonts w:hint="default" w:ascii="Symbol" w:hAnsi="Symbol"/>
+        <w:rFonts w:ascii="Symbol" w:hAnsi="Symbol" w:hint="default"/>
       </w:rPr>
     </w:lvl>
     <w:lvl w:ilvl="2">
@@ -5558,7 +5968,7 @@
         <w:ind w:left="2160" w:hanging="360"/>
       </w:pPr>
       <w:rPr>
-        <w:rFonts w:hint="default" w:ascii="Symbol" w:hAnsi="Symbol"/>
+        <w:rFonts w:ascii="Symbol" w:hAnsi="Symbol" w:hint="default"/>
       </w:rPr>
     </w:lvl>
     <w:lvl w:ilvl="6">
@@ -5829,7 +6239,7 @@
   <w:docDefaults>
     <w:rPrDefault>
       <w:rPr>
-        <w:rFonts w:ascii="Times New Roman" w:hAnsi="Times New Roman" w:eastAsia="Times New Roman" w:cs="Times New Roman"/>
+        <w:rFonts w:ascii="Times New Roman" w:eastAsia="Times New Roman" w:hAnsi="Times New Roman" w:cs="Times New Roman"/>
         <w:lang w:val="en-US" w:eastAsia="en-US" w:bidi="ar-SA"/>
       </w:rPr>
     </w:rPrDefault>
@@ -5838,14 +6248,14 @@
   <w:latentStyles w:defLockedState="0" w:defUIPriority="99" w:defSemiHidden="0" w:defUnhideWhenUsed="0" w:defQFormat="0" w:count="376">
     <w:lsdException w:name="Normal" w:uiPriority="0" w:qFormat="1"/>
     <w:lsdException w:name="heading 1" w:uiPriority="9" w:qFormat="1"/>
-    <w:lsdException w:name="heading 2" w:uiPriority="9" w:semiHidden="1" w:unhideWhenUsed="1" w:qFormat="1"/>
-    <w:lsdException w:name="heading 3" w:uiPriority="9" w:semiHidden="1" w:unhideWhenUsed="1" w:qFormat="1"/>
-    <w:lsdException w:name="heading 4" w:uiPriority="9" w:semiHidden="1" w:unhideWhenUsed="1" w:qFormat="1"/>
-    <w:lsdException w:name="heading 5" w:uiPriority="9" w:semiHidden="1" w:unhideWhenUsed="1" w:qFormat="1"/>
-    <w:lsdException w:name="heading 6" w:uiPriority="9" w:semiHidden="1" w:unhideWhenUsed="1" w:qFormat="1"/>
-    <w:lsdException w:name="heading 7" w:uiPriority="9" w:semiHidden="1" w:unhideWhenUsed="1" w:qFormat="1"/>
-    <w:lsdException w:name="heading 8" w:uiPriority="9" w:semiHidden="1" w:unhideWhenUsed="1" w:qFormat="1"/>
-    <w:lsdException w:name="heading 9" w:uiPriority="9" w:semiHidden="1" w:unhideWhenUsed="1" w:qFormat="1"/>
+    <w:lsdException w:name="heading 2" w:semiHidden="1" w:uiPriority="9" w:unhideWhenUsed="1" w:qFormat="1"/>
+    <w:lsdException w:name="heading 3" w:semiHidden="1" w:uiPriority="9" w:unhideWhenUsed="1" w:qFormat="1"/>
+    <w:lsdException w:name="heading 4" w:semiHidden="1" w:uiPriority="9" w:unhideWhenUsed="1" w:qFormat="1"/>
+    <w:lsdException w:name="heading 5" w:semiHidden="1" w:uiPriority="9" w:unhideWhenUsed="1" w:qFormat="1"/>
+    <w:lsdException w:name="heading 6" w:semiHidden="1" w:uiPriority="9" w:unhideWhenUsed="1" w:qFormat="1"/>
+    <w:lsdException w:name="heading 7" w:semiHidden="1" w:uiPriority="9" w:unhideWhenUsed="1" w:qFormat="1"/>
+    <w:lsdException w:name="heading 8" w:semiHidden="1" w:uiPriority="9" w:unhideWhenUsed="1" w:qFormat="1"/>
+    <w:lsdException w:name="heading 9" w:semiHidden="1" w:uiPriority="9" w:unhideWhenUsed="1" w:qFormat="1"/>
     <w:lsdException w:name="index 1" w:semiHidden="1" w:unhideWhenUsed="1"/>
     <w:lsdException w:name="index 2" w:semiHidden="1" w:unhideWhenUsed="1"/>
     <w:lsdException w:name="index 3" w:semiHidden="1" w:unhideWhenUsed="1"/>
@@ -5855,22 +6265,22 @@
     <w:lsdException w:name="index 7" w:semiHidden="1" w:unhideWhenUsed="1"/>
     <w:lsdException w:name="index 8" w:semiHidden="1" w:unhideWhenUsed="1"/>
     <w:lsdException w:name="index 9" w:semiHidden="1" w:unhideWhenUsed="1"/>
-    <w:lsdException w:name="toc 1" w:uiPriority="39" w:semiHidden="1" w:unhideWhenUsed="1"/>
-    <w:lsdException w:name="toc 2" w:uiPriority="39" w:semiHidden="1" w:unhideWhenUsed="1"/>
-    <w:lsdException w:name="toc 3" w:uiPriority="39" w:semiHidden="1" w:unhideWhenUsed="1"/>
-    <w:lsdException w:name="toc 4" w:uiPriority="39" w:semiHidden="1" w:unhideWhenUsed="1"/>
-    <w:lsdException w:name="toc 5" w:uiPriority="39" w:semiHidden="1" w:unhideWhenUsed="1"/>
-    <w:lsdException w:name="toc 6" w:uiPriority="39" w:semiHidden="1" w:unhideWhenUsed="1"/>
-    <w:lsdException w:name="toc 7" w:uiPriority="39" w:semiHidden="1" w:unhideWhenUsed="1"/>
-    <w:lsdException w:name="toc 8" w:uiPriority="39" w:semiHidden="1" w:unhideWhenUsed="1"/>
-    <w:lsdException w:name="toc 9" w:uiPriority="39" w:semiHidden="1" w:unhideWhenUsed="1"/>
+    <w:lsdException w:name="toc 1" w:semiHidden="1" w:uiPriority="39" w:unhideWhenUsed="1"/>
+    <w:lsdException w:name="toc 2" w:semiHidden="1" w:uiPriority="39" w:unhideWhenUsed="1"/>
+    <w:lsdException w:name="toc 3" w:semiHidden="1" w:uiPriority="39" w:unhideWhenUsed="1"/>
+    <w:lsdException w:name="toc 4" w:semiHidden="1" w:uiPriority="39" w:unhideWhenUsed="1"/>
+    <w:lsdException w:name="toc 5" w:semiHidden="1" w:uiPriority="39" w:unhideWhenUsed="1"/>
+    <w:lsdException w:name="toc 6" w:semiHidden="1" w:uiPriority="39" w:unhideWhenUsed="1"/>
+    <w:lsdException w:name="toc 7" w:semiHidden="1" w:uiPriority="39" w:unhideWhenUsed="1"/>
+    <w:lsdException w:name="toc 8" w:semiHidden="1" w:uiPriority="39" w:unhideWhenUsed="1"/>
+    <w:lsdException w:name="toc 9" w:semiHidden="1" w:uiPriority="39" w:unhideWhenUsed="1"/>
     <w:lsdException w:name="Normal Indent" w:semiHidden="1" w:unhideWhenUsed="1"/>
     <w:lsdException w:name="footnote text" w:semiHidden="1" w:unhideWhenUsed="1"/>
     <w:lsdException w:name="annotation text" w:semiHidden="1" w:unhideWhenUsed="1"/>
     <w:lsdException w:name="header" w:semiHidden="1" w:unhideWhenUsed="1"/>
     <w:lsdException w:name="footer" w:semiHidden="1" w:unhideWhenUsed="1"/>
     <w:lsdException w:name="index heading" w:semiHidden="1" w:unhideWhenUsed="1"/>
-    <w:lsdException w:name="caption" w:uiPriority="35" w:semiHidden="1" w:unhideWhenUsed="1" w:qFormat="1"/>
+    <w:lsdException w:name="caption" w:semiHidden="1" w:uiPriority="35" w:unhideWhenUsed="1" w:qFormat="1"/>
     <w:lsdException w:name="table of figures" w:semiHidden="1" w:unhideWhenUsed="1"/>
     <w:lsdException w:name="envelope address" w:semiHidden="1" w:unhideWhenUsed="1"/>
     <w:lsdException w:name="envelope return" w:semiHidden="1" w:unhideWhenUsed="1"/>
@@ -5901,7 +6311,7 @@
     <w:lsdException w:name="Title" w:uiPriority="10" w:qFormat="1"/>
     <w:lsdException w:name="Closing" w:semiHidden="1" w:unhideWhenUsed="1"/>
     <w:lsdException w:name="Signature" w:semiHidden="1" w:unhideWhenUsed="1"/>
-    <w:lsdException w:name="Default Paragraph Font" w:uiPriority="1" w:semiHidden="1" w:unhideWhenUsed="1"/>
+    <w:lsdException w:name="Default Paragraph Font" w:semiHidden="1" w:uiPriority="1" w:unhideWhenUsed="1"/>
     <w:lsdException w:name="Body Text" w:semiHidden="1" w:unhideWhenUsed="1"/>
     <w:lsdException w:name="Body Text Indent" w:semiHidden="1" w:unhideWhenUsed="1"/>
     <w:lsdException w:name="List Continue" w:semiHidden="1" w:unhideWhenUsed="1"/>
@@ -6101,8 +6511,8 @@
     <w:lsdException w:name="Subtle Reference" w:uiPriority="31" w:qFormat="1"/>
     <w:lsdException w:name="Intense Reference" w:uiPriority="32" w:qFormat="1"/>
     <w:lsdException w:name="Book Title" w:uiPriority="33" w:qFormat="1"/>
-    <w:lsdException w:name="Bibliography" w:uiPriority="37" w:semiHidden="1" w:unhideWhenUsed="1"/>
-    <w:lsdException w:name="TOC Heading" w:uiPriority="39" w:semiHidden="1" w:unhideWhenUsed="1" w:qFormat="1"/>
+    <w:lsdException w:name="Bibliography" w:semiHidden="1" w:uiPriority="37" w:unhideWhenUsed="1"/>
+    <w:lsdException w:name="TOC Heading" w:semiHidden="1" w:uiPriority="39" w:unhideWhenUsed="1" w:qFormat="1"/>
     <w:lsdException w:name="Plain Table 1" w:uiPriority="41"/>
     <w:lsdException w:name="Plain Table 2" w:uiPriority="42"/>
     <w:lsdException w:name="Plain Table 3" w:uiPriority="43"/>
@@ -6213,22 +6623,22 @@
     <w:lsdException w:name="Unresolved Mention" w:semiHidden="1" w:unhideWhenUsed="1"/>
     <w:lsdException w:name="Smart Link" w:semiHidden="1" w:unhideWhenUsed="1"/>
   </w:latentStyles>
-  <w:style w:type="paragraph" w:styleId="Normal" w:default="1">
+  <w:style w:type="paragraph" w:default="1" w:styleId="Normal">
     <w:name w:val="Normal"/>
     <w:qFormat/>
-    <w:rsid w:val="00EE0491"/>
+    <w:rsid w:val="00373C6D"/>
     <w:rPr>
       <w:sz w:val="24"/>
       <w:szCs w:val="24"/>
+      <w:lang w:val="en-IT" w:eastAsia="zh-CN"/>
     </w:rPr>
   </w:style>
-  <w:style w:type="character" w:styleId="DefaultParagraphFont" w:default="1">
+  <w:style w:type="character" w:default="1" w:styleId="DefaultParagraphFont">
     <w:name w:val="Default Paragraph Font"/>
     <w:uiPriority w:val="1"/>
-    <w:semiHidden/>
     <w:unhideWhenUsed/>
   </w:style>
-  <w:style w:type="table" w:styleId="TableNormal" w:default="1">
+  <w:style w:type="table" w:default="1" w:styleId="TableNormal">
     <w:name w:val="Normal Table"/>
     <w:uiPriority w:val="99"/>
     <w:semiHidden/>
@@ -6243,7 +6653,7 @@
       </w:tblCellMar>
     </w:tblPr>
   </w:style>
-  <w:style w:type="numbering" w:styleId="NoList" w:default="1">
+  <w:style w:type="numbering" w:default="1" w:styleId="NoList">
     <w:name w:val="No List"/>
     <w:uiPriority w:val="99"/>
     <w:semiHidden/>
@@ -6258,6 +6668,7 @@
       <w:rFonts w:ascii="Tahoma" w:hAnsi="Tahoma" w:cs="Tahoma"/>
       <w:sz w:val="16"/>
       <w:szCs w:val="16"/>
+      <w:lang w:val="en-US" w:eastAsia="en-US"/>
     </w:rPr>
   </w:style>
   <w:style w:type="paragraph" w:styleId="Header">
@@ -6273,8 +6684,11 @@
         <w:tab w:val="right" w:pos="9638"/>
       </w:tabs>
     </w:pPr>
+    <w:rPr>
+      <w:lang w:val="en-US" w:eastAsia="en-US"/>
+    </w:rPr>
   </w:style>
-  <w:style w:type="character" w:styleId="HeaderChar" w:customStyle="1">
+  <w:style w:type="character" w:customStyle="1" w:styleId="HeaderChar">
     <w:name w:val="Header Char"/>
     <w:link w:val="Header"/>
     <w:uiPriority w:val="99"/>
@@ -6298,8 +6712,11 @@
         <w:tab w:val="right" w:pos="9638"/>
       </w:tabs>
     </w:pPr>
+    <w:rPr>
+      <w:lang w:val="en-US" w:eastAsia="en-US"/>
+    </w:rPr>
   </w:style>
-  <w:style w:type="character" w:styleId="FooterChar" w:customStyle="1">
+  <w:style w:type="character" w:customStyle="1" w:styleId="FooterChar">
     <w:name w:val="Footer Char"/>
     <w:link w:val="Footer"/>
     <w:uiPriority w:val="99"/>
@@ -6322,9 +6739,10 @@
       <w:rFonts w:ascii="Tahoma" w:hAnsi="Tahoma" w:cs="Tahoma"/>
       <w:sz w:val="16"/>
       <w:szCs w:val="16"/>
+      <w:lang w:val="en-US" w:eastAsia="en-US"/>
     </w:rPr>
   </w:style>
-  <w:style w:type="character" w:styleId="DocumentMapChar" w:customStyle="1">
+  <w:style w:type="character" w:customStyle="1" w:styleId="DocumentMapChar">
     <w:name w:val="Document Map Char"/>
     <w:link w:val="DocumentMap"/>
     <w:uiPriority w:val="99"/>
@@ -6357,6 +6775,9 @@
       <w:ind w:left="720"/>
       <w:contextualSpacing/>
     </w:pPr>
+    <w:rPr>
+      <w:lang w:val="en-US" w:eastAsia="en-US"/>
+    </w:rPr>
   </w:style>
   <w:style w:type="table" w:styleId="TableGrid">
     <w:name w:val="Table Grid"/>
@@ -6365,12 +6786,12 @@
     <w:rsid w:val="007A3E6B"/>
     <w:tblPr>
       <w:tblBorders>
-        <w:top w:val="single" w:color="auto" w:sz="4" w:space="0"/>
-        <w:left w:val="single" w:color="auto" w:sz="4" w:space="0"/>
-        <w:bottom w:val="single" w:color="auto" w:sz="4" w:space="0"/>
-        <w:right w:val="single" w:color="auto" w:sz="4" w:space="0"/>
-        <w:insideH w:val="single" w:color="auto" w:sz="4" w:space="0"/>
-        <w:insideV w:val="single" w:color="auto" w:sz="4" w:space="0"/>
+        <w:top w:val="single" w:sz="4" w:space="0" w:color="auto"/>
+        <w:left w:val="single" w:sz="4" w:space="0" w:color="auto"/>
+        <w:bottom w:val="single" w:sz="4" w:space="0" w:color="auto"/>
+        <w:right w:val="single" w:sz="4" w:space="0" w:color="auto"/>
+        <w:insideH w:val="single" w:sz="4" w:space="0" w:color="auto"/>
+        <w:insideV w:val="single" w:sz="4" w:space="0" w:color="auto"/>
       </w:tblBorders>
     </w:tblPr>
   </w:style>
@@ -6397,9 +6818,10 @@
     <w:rPr>
       <w:sz w:val="20"/>
       <w:szCs w:val="20"/>
+      <w:lang w:val="en-US" w:eastAsia="en-US"/>
     </w:rPr>
   </w:style>
-  <w:style w:type="character" w:styleId="CommentTextChar" w:customStyle="1">
+  <w:style w:type="character" w:customStyle="1" w:styleId="CommentTextChar">
     <w:name w:val="Comment Text Char"/>
     <w:basedOn w:val="DefaultParagraphFont"/>
     <w:link w:val="CommentText"/>
@@ -6421,7 +6843,7 @@
       <w:bCs/>
     </w:rPr>
   </w:style>
-  <w:style w:type="character" w:styleId="CommentSubjectChar" w:customStyle="1">
+  <w:style w:type="character" w:customStyle="1" w:styleId="CommentSubjectChar">
     <w:name w:val="Comment Subject Char"/>
     <w:basedOn w:val="CommentTextChar"/>
     <w:link w:val="CommentSubject"/>

</xml_diff>